<commit_message>
Writting new Code Generator Documentation  #414
</commit_message>
<xml_diff>
--- a/Codegen/src/Documentation/Codegen.docx
+++ b/Codegen/src/Documentation/Codegen.docx
@@ -546,12 +546,18 @@
         </w:rPr>
       </w:pPr>
       <w:r>
+        <w:rPr>
+          <w:lang w:val="en-US"/>
+        </w:rPr>
         <w:t xml:space="preserve">Figure </w:t>
       </w:r>
       <w:r>
         <w:fldChar w:fldCharType="begin"/>
       </w:r>
       <w:r>
+        <w:rPr>
+          <w:lang w:val="en-US"/>
+        </w:rPr>
         <w:instrText xml:space="preserve"> SEQ Figure \* ARABIC </w:instrText>
       </w:r>
       <w:r>
@@ -560,6 +566,7 @@
       <w:r>
         <w:rPr>
           <w:noProof/>
+          <w:lang w:val="en-US"/>
         </w:rPr>
         <w:t>1</w:t>
       </w:r>
@@ -567,6 +574,9 @@
         <w:fldChar w:fldCharType="end"/>
       </w:r>
       <w:r>
+        <w:rPr>
+          <w:lang w:val="en-US"/>
+        </w:rPr>
         <w:t>: Main workflow</w:t>
       </w:r>
     </w:p>
@@ -609,7 +619,19 @@
         <w:rPr>
           <w:lang w:val="en-US"/>
         </w:rPr>
-        <w:t>All Inputs can be obtained from an instance of the CompilationUnit class from which InputTokenLines and the RootNode can be retri</w:t>
+        <w:t>All Inputs can be obtained from an instance of the CompilationUnit class from which Input</w:t>
+      </w:r>
+      <w:r>
+        <w:rPr>
+          <w:lang w:val="en-US"/>
+        </w:rPr>
+        <w:t xml:space="preserve"> </w:t>
+      </w:r>
+      <w:r>
+        <w:rPr>
+          <w:lang w:val="en-US"/>
+        </w:rPr>
+        <w:t>TokenLines and the RootNode can be retri</w:t>
       </w:r>
       <w:r>
         <w:rPr>
@@ -727,7 +749,7 @@
         <w:drawing>
           <wp:inline distT="0" distB="0" distL="0" distR="0">
             <wp:extent cx="5486400" cy="6877878"/>
-            <wp:effectExtent l="38100" t="0" r="19050" b="0"/>
+            <wp:effectExtent l="38100" t="0" r="38100" b="0"/>
             <wp:docPr id="8" name="Diagramme 8"/>
             <wp:cNvGraphicFramePr/>
             <a:graphic xmlns:a="http://schemas.openxmlformats.org/drawingml/2006/main">
@@ -2194,10 +2216,10 @@
                   <v:path o:extrusionok="f" gradientshapeok="t" o:connecttype="rect"/>
                   <o:lock v:ext="edit" aspectratio="t"/>
                 </v:shapetype>
-                <v:shape id="_x0000_i1026" type="#_x0000_t75" style="width:170.3pt;height:23.8pt" o:ole="">
+                <v:shape id="_x0000_i1025" type="#_x0000_t75" style="width:170.35pt;height:23.65pt" o:ole="">
                   <v:imagedata r:id="rId20" o:title=""/>
                 </v:shape>
-                <o:OLEObject Type="Embed" ProgID="PBrush" ShapeID="_x0000_i1026" DrawAspect="Content" ObjectID="_1548078687" r:id="rId21"/>
+                <o:OLEObject Type="Embed" ProgID="PBrush" ShapeID="_x0000_i1025" DrawAspect="Content" ObjectID="_1548165338" r:id="rId21"/>
               </w:object>
             </w:r>
           </w:p>
@@ -3575,10 +3597,10 @@
             </w:pPr>
             <w:r>
               <w:object w:dxaOrig="5940" w:dyaOrig="8340">
-                <v:shape id="_x0000_i1025" type="#_x0000_t75" style="width:237.3pt;height:416.95pt" o:ole="">
+                <v:shape id="_x0000_i1026" type="#_x0000_t75" style="width:237.5pt;height:416.95pt" o:ole="">
                   <v:imagedata r:id="rId22" o:title=""/>
                 </v:shape>
-                <o:OLEObject Type="Embed" ProgID="PBrush" ShapeID="_x0000_i1025" DrawAspect="Content" ObjectID="_1548078688" r:id="rId23"/>
+                <o:OLEObject Type="Embed" ProgID="PBrush" ShapeID="_x0000_i1026" DrawAspect="Content" ObjectID="_1548165339" r:id="rId23"/>
               </w:object>
             </w:r>
           </w:p>
@@ -4691,8 +4713,6 @@
               </w:rPr>
               <w:t>ion and the replacement of :: b</w:t>
             </w:r>
-            <w:bookmarkStart w:id="0" w:name="_GoBack"/>
-            <w:bookmarkEnd w:id="0"/>
             <w:r>
               <w:rPr>
                 <w:lang w:val="en-US"/>
@@ -4720,6 +4740,2593 @@
     <w:p>
       <w:pPr>
         <w:spacing w:after="0"/>
+        <w:rPr>
+          <w:lang w:val="en-US"/>
+        </w:rPr>
+      </w:pPr>
+      <w:r>
+        <w:rPr>
+          <w:lang w:val="en-US"/>
+        </w:rPr>
+        <w:lastRenderedPageBreak/>
+        <w:t>All actions are performed by the class GeneratorActions.</w:t>
+      </w:r>
+    </w:p>
+    <w:p>
+      <w:pPr>
+        <w:spacing w:after="0"/>
+        <w:rPr>
+          <w:lang w:val="en-US"/>
+        </w:rPr>
+      </w:pPr>
+    </w:p>
+    <w:p>
+      <w:pPr>
+        <w:spacing w:after="0"/>
+        <w:rPr>
+          <w:lang w:val="en-US"/>
+        </w:rPr>
+      </w:pPr>
+      <w:r>
+        <w:rPr>
+          <w:noProof/>
+          <w:lang w:eastAsia="fr-FR"/>
+        </w:rPr>
+        <w:drawing>
+          <wp:inline distT="0" distB="0" distL="0" distR="0" wp14:anchorId="40AE26E1" wp14:editId="177A982B">
+            <wp:extent cx="2466667" cy="3933333"/>
+            <wp:effectExtent l="0" t="0" r="0" b="0"/>
+            <wp:docPr id="2" name="Image 2"/>
+            <wp:cNvGraphicFramePr>
+              <a:graphicFrameLocks xmlns:a="http://schemas.openxmlformats.org/drawingml/2006/main" noChangeAspect="1"/>
+            </wp:cNvGraphicFramePr>
+            <a:graphic xmlns:a="http://schemas.openxmlformats.org/drawingml/2006/main">
+              <a:graphicData uri="http://schemas.openxmlformats.org/drawingml/2006/picture">
+                <pic:pic xmlns:pic="http://schemas.openxmlformats.org/drawingml/2006/picture">
+                  <pic:nvPicPr>
+                    <pic:cNvPr id="1" name=""/>
+                    <pic:cNvPicPr/>
+                  </pic:nvPicPr>
+                  <pic:blipFill>
+                    <a:blip r:embed="rId25"/>
+                    <a:stretch>
+                      <a:fillRect/>
+                    </a:stretch>
+                  </pic:blipFill>
+                  <pic:spPr>
+                    <a:xfrm>
+                      <a:off x="0" y="0"/>
+                      <a:ext cx="2466667" cy="3933333"/>
+                    </a:xfrm>
+                    <a:prstGeom prst="rect">
+                      <a:avLst/>
+                    </a:prstGeom>
+                  </pic:spPr>
+                </pic:pic>
+              </a:graphicData>
+            </a:graphic>
+          </wp:inline>
+        </w:drawing>
+      </w:r>
+    </w:p>
+    <w:p>
+      <w:pPr>
+        <w:spacing w:after="0"/>
+        <w:rPr>
+          <w:lang w:val="en-US"/>
+        </w:rPr>
+      </w:pPr>
+    </w:p>
+    <w:p>
+      <w:pPr>
+        <w:rPr>
+          <w:rFonts w:asciiTheme="majorHAnsi" w:eastAsiaTheme="majorEastAsia" w:hAnsiTheme="majorHAnsi" w:cstheme="majorBidi"/>
+          <w:color w:val="2E74B5" w:themeColor="accent1" w:themeShade="BF"/>
+          <w:sz w:val="26"/>
+          <w:szCs w:val="26"/>
+          <w:lang w:val="en-US"/>
+        </w:rPr>
+      </w:pPr>
+      <w:r>
+        <w:rPr>
+          <w:lang w:val="en-US"/>
+        </w:rPr>
+        <w:br w:type="page"/>
+      </w:r>
+    </w:p>
+    <w:p>
+      <w:pPr>
+        <w:pStyle w:val="Titre1"/>
+      </w:pPr>
+      <w:r>
+        <w:lastRenderedPageBreak/>
+        <w:t>Code Generator Implementation</w:t>
+      </w:r>
+    </w:p>
+    <w:p>
+      <w:pPr>
+        <w:rPr>
+          <w:lang w:val="en-US"/>
+        </w:rPr>
+      </w:pPr>
+      <w:r>
+        <w:rPr>
+          <w:lang w:val="en-US"/>
+        </w:rPr>
+        <w:t xml:space="preserve">The main process of the Code Generator: is to create a structure that maps Nodes to their corresponding lines in the source code. Each node to be generated is associated a target source code buffer which contents the original source code corresponding to the Node. Generating the code for a Node is then replacing in the associated source code buffer is original code by the generated one, this implies the calculation of the positions of the Node within the associated source code buffer. </w:t>
+      </w:r>
+    </w:p>
+    <w:p>
+      <w:pPr>
+        <w:rPr>
+          <w:lang w:val="en-US"/>
+        </w:rPr>
+      </w:pPr>
+      <w:r>
+        <w:rPr>
+          <w:noProof/>
+          <w:lang w:eastAsia="fr-FR"/>
+        </w:rPr>
+        <w:drawing>
+          <wp:inline distT="0" distB="0" distL="0" distR="0">
+            <wp:extent cx="5760720" cy="7264758"/>
+            <wp:effectExtent l="0" t="0" r="0" b="0"/>
+            <wp:docPr id="10" name="Image 10"/>
+            <wp:cNvGraphicFramePr>
+              <a:graphicFrameLocks xmlns:a="http://schemas.openxmlformats.org/drawingml/2006/main" noChangeAspect="1"/>
+            </wp:cNvGraphicFramePr>
+            <a:graphic xmlns:a="http://schemas.openxmlformats.org/drawingml/2006/main">
+              <a:graphicData uri="http://schemas.openxmlformats.org/drawingml/2006/picture">
+                <pic:pic xmlns:pic="http://schemas.openxmlformats.org/drawingml/2006/picture">
+                  <pic:nvPicPr>
+                    <pic:cNvPr id="0" name="Picture 3"/>
+                    <pic:cNvPicPr>
+                      <a:picLocks noChangeAspect="1" noChangeArrowheads="1"/>
+                    </pic:cNvPicPr>
+                  </pic:nvPicPr>
+                  <pic:blipFill>
+                    <a:blip r:embed="rId26" cstate="print">
+                      <a:extLst>
+                        <a:ext uri="{28A0092B-C50C-407E-A947-70E740481C1C}">
+                          <a14:useLocalDpi xmlns:a14="http://schemas.microsoft.com/office/drawing/2010/main" val="0"/>
+                        </a:ext>
+                      </a:extLst>
+                    </a:blip>
+                    <a:srcRect/>
+                    <a:stretch>
+                      <a:fillRect/>
+                    </a:stretch>
+                  </pic:blipFill>
+                  <pic:spPr bwMode="auto">
+                    <a:xfrm>
+                      <a:off x="0" y="0"/>
+                      <a:ext cx="5760720" cy="7264758"/>
+                    </a:xfrm>
+                    <a:prstGeom prst="rect">
+                      <a:avLst/>
+                    </a:prstGeom>
+                    <a:noFill/>
+                    <a:ln>
+                      <a:noFill/>
+                    </a:ln>
+                  </pic:spPr>
+                </pic:pic>
+              </a:graphicData>
+            </a:graphic>
+          </wp:inline>
+        </w:drawing>
+      </w:r>
+    </w:p>
+    <w:p>
+      <w:pPr>
+        <w:pStyle w:val="Lgende"/>
+        <w:rPr>
+          <w:lang w:val="en-US"/>
+        </w:rPr>
+      </w:pPr>
+      <w:r>
+        <w:rPr>
+          <w:lang w:val="en-US"/>
+        </w:rPr>
+        <w:t xml:space="preserve">Figure </w:t>
+      </w:r>
+      <w:r>
+        <w:fldChar w:fldCharType="begin"/>
+      </w:r>
+      <w:r>
+        <w:rPr>
+          <w:lang w:val="en-US"/>
+        </w:rPr>
+        <w:instrText xml:space="preserve"> SEQ Figure \* ARABIC </w:instrText>
+      </w:r>
+      <w:r>
+        <w:fldChar w:fldCharType="separate"/>
+      </w:r>
+      <w:r>
+        <w:rPr>
+          <w:noProof/>
+          <w:lang w:val="en-US"/>
+        </w:rPr>
+        <w:t>5</w:t>
+      </w:r>
+      <w:r>
+        <w:fldChar w:fldCharType="end"/>
+      </w:r>
+      <w:r>
+        <w:rPr>
+          <w:lang w:val="en-US"/>
+        </w:rPr>
+        <w:t>: Code Generator sequence diagram</w:t>
+      </w:r>
+    </w:p>
+    <w:p>
+      <w:pPr>
+        <w:rPr>
+          <w:lang w:val="en-US"/>
+        </w:rPr>
+      </w:pPr>
+      <w:r>
+        <w:rPr>
+          <w:lang w:val="en-US"/>
+        </w:rPr>
+        <w:lastRenderedPageBreak/>
+        <w:t>The sequence diagram</w:t>
+      </w:r>
+      <w:r>
+        <w:rPr>
+          <w:lang w:val="en-US"/>
+        </w:rPr>
+        <w:t xml:space="preserve"> above</w:t>
+      </w:r>
+      <w:r>
+        <w:rPr>
+          <w:lang w:val="en-US"/>
+        </w:rPr>
+        <w:t>, illustrate</w:t>
+      </w:r>
+      <w:r>
+        <w:rPr>
+          <w:lang w:val="en-US"/>
+        </w:rPr>
+        <w:t>s</w:t>
+      </w:r>
+      <w:r>
+        <w:rPr>
+          <w:lang w:val="en-US"/>
+        </w:rPr>
+        <w:t xml:space="preserve"> the sequence of actions.</w:t>
+      </w:r>
+    </w:p>
+    <w:p>
+      <w:pPr>
+        <w:spacing w:after="0"/>
+        <w:rPr>
+          <w:lang w:val="en-US"/>
+        </w:rPr>
+      </w:pPr>
+    </w:p>
+    <w:p>
+      <w:pPr>
+        <w:spacing w:after="0"/>
+        <w:rPr>
+          <w:lang w:val="en-US"/>
+        </w:rPr>
+      </w:pPr>
+    </w:p>
+    <w:p>
+      <w:pPr>
+        <w:pStyle w:val="Titre2"/>
+        <w:rPr>
+          <w:lang w:val="en-US"/>
+        </w:rPr>
+      </w:pPr>
+      <w:r>
+        <w:rPr>
+          <w:lang w:val="en-US"/>
+        </w:rPr>
+        <w:t>Source Document concept</w:t>
+      </w:r>
+    </w:p>
+    <w:p>
+      <w:pPr>
+        <w:rPr>
+          <w:lang w:val="en-US"/>
+        </w:rPr>
+      </w:pPr>
+      <w:r>
+        <w:rPr>
+          <w:lang w:val="en-US"/>
+        </w:rPr>
+        <w:t xml:space="preserve">The concept of a source document is to be able to store a source text inside a structure that can allows to track positions inside the source code document. So that when portions of text are inserted or removed, these positions are automatically updated (moved) to </w:t>
+      </w:r>
+      <w:r>
+        <w:rPr>
+          <w:lang w:val="en-US"/>
+        </w:rPr>
+        <w:t>always reference the tracked position.</w:t>
+      </w:r>
+    </w:p>
+    <w:p>
+      <w:pPr>
+        <w:rPr>
+          <w:lang w:val="en-US"/>
+        </w:rPr>
+      </w:pPr>
+      <w:r>
+        <w:rPr>
+          <w:lang w:val="en-US"/>
+        </w:rPr>
+        <w:t>The Implementation of such structure implies</w:t>
+      </w:r>
+      <w:r>
+        <w:rPr>
+          <w:lang w:val="en-US"/>
+        </w:rPr>
+        <w:t xml:space="preserve"> 6 classes:</w:t>
+      </w:r>
+    </w:p>
+    <w:p>
+      <w:pPr>
+        <w:rPr>
+          <w:lang w:val="en-US"/>
+        </w:rPr>
+      </w:pPr>
+      <w:r>
+        <w:rPr>
+          <w:noProof/>
+          <w:lang w:eastAsia="fr-FR"/>
+        </w:rPr>
+        <w:drawing>
+          <wp:inline distT="0" distB="0" distL="0" distR="0" wp14:anchorId="7C4119DB" wp14:editId="63518BE1">
+            <wp:extent cx="5760720" cy="6063615"/>
+            <wp:effectExtent l="0" t="0" r="0" b="0"/>
+            <wp:docPr id="14" name="Image 14"/>
+            <wp:cNvGraphicFramePr>
+              <a:graphicFrameLocks xmlns:a="http://schemas.openxmlformats.org/drawingml/2006/main" noChangeAspect="1"/>
+            </wp:cNvGraphicFramePr>
+            <a:graphic xmlns:a="http://schemas.openxmlformats.org/drawingml/2006/main">
+              <a:graphicData uri="http://schemas.openxmlformats.org/drawingml/2006/picture">
+                <pic:pic xmlns:pic="http://schemas.openxmlformats.org/drawingml/2006/picture">
+                  <pic:nvPicPr>
+                    <pic:cNvPr id="1" name=""/>
+                    <pic:cNvPicPr/>
+                  </pic:nvPicPr>
+                  <pic:blipFill>
+                    <a:blip r:embed="rId27"/>
+                    <a:stretch>
+                      <a:fillRect/>
+                    </a:stretch>
+                  </pic:blipFill>
+                  <pic:spPr>
+                    <a:xfrm>
+                      <a:off x="0" y="0"/>
+                      <a:ext cx="5760720" cy="6063615"/>
+                    </a:xfrm>
+                    <a:prstGeom prst="rect">
+                      <a:avLst/>
+                    </a:prstGeom>
+                  </pic:spPr>
+                </pic:pic>
+              </a:graphicData>
+            </a:graphic>
+          </wp:inline>
+        </w:drawing>
+      </w:r>
+    </w:p>
+    <w:p>
+      <w:pPr>
+        <w:pStyle w:val="Lgende"/>
+        <w:rPr>
+          <w:lang w:val="en-US"/>
+        </w:rPr>
+      </w:pPr>
+      <w:r>
+        <w:rPr>
+          <w:lang w:val="en-US"/>
+        </w:rPr>
+        <w:t xml:space="preserve">Figure </w:t>
+      </w:r>
+      <w:r>
+        <w:fldChar w:fldCharType="begin"/>
+      </w:r>
+      <w:r>
+        <w:rPr>
+          <w:lang w:val="en-US"/>
+        </w:rPr>
+        <w:instrText xml:space="preserve"> SEQ Figure \* ARABIC </w:instrText>
+      </w:r>
+      <w:r>
+        <w:fldChar w:fldCharType="separate"/>
+      </w:r>
+      <w:r>
+        <w:rPr>
+          <w:noProof/>
+          <w:lang w:val="en-US"/>
+        </w:rPr>
+        <w:t>6</w:t>
+      </w:r>
+      <w:r>
+        <w:fldChar w:fldCharType="end"/>
+      </w:r>
+      <w:r>
+        <w:rPr>
+          <w:lang w:val="en-US"/>
+        </w:rPr>
+        <w:t>: Class Diagram of the Source Document concept</w:t>
+      </w:r>
+    </w:p>
+    <w:p>
+      <w:pPr>
+        <w:rPr>
+          <w:color w:val="44546A" w:themeColor="text2"/>
+          <w:sz w:val="18"/>
+          <w:szCs w:val="18"/>
+          <w:lang w:val="en-US"/>
+        </w:rPr>
+      </w:pPr>
+      <w:r>
+        <w:rPr>
+          <w:lang w:val="en-US"/>
+        </w:rPr>
+        <w:br w:type="page"/>
+      </w:r>
+    </w:p>
+    <w:p>
+      <w:pPr>
+        <w:pStyle w:val="Lgende"/>
+        <w:rPr>
+          <w:lang w:val="en-US"/>
+        </w:rPr>
+      </w:pPr>
+    </w:p>
+    <w:tbl>
+      <w:tblPr>
+        <w:tblStyle w:val="Grilledutableau"/>
+        <w:tblW w:w="10343" w:type="dxa"/>
+        <w:tblLayout w:type="fixed"/>
+        <w:tblLook w:val="04A0" w:firstRow="1" w:lastRow="0" w:firstColumn="1" w:lastColumn="0" w:noHBand="0" w:noVBand="1"/>
+      </w:tblPr>
+      <w:tblGrid>
+        <w:gridCol w:w="2972"/>
+        <w:gridCol w:w="7371"/>
+      </w:tblGrid>
+      <w:tr>
+        <w:tc>
+          <w:tcPr>
+            <w:tcW w:w="2972" w:type="dxa"/>
+            <w:shd w:val="clear" w:color="auto" w:fill="BDD6EE" w:themeFill="accent1" w:themeFillTint="66"/>
+          </w:tcPr>
+          <w:p>
+            <w:pPr>
+              <w:rPr>
+                <w:b/>
+                <w:lang w:val="en-US"/>
+              </w:rPr>
+            </w:pPr>
+            <w:r>
+              <w:rPr>
+                <w:b/>
+                <w:lang w:val="en-US"/>
+              </w:rPr>
+              <w:t>Class</w:t>
+            </w:r>
+          </w:p>
+        </w:tc>
+        <w:tc>
+          <w:tcPr>
+            <w:tcW w:w="7371" w:type="dxa"/>
+            <w:shd w:val="clear" w:color="auto" w:fill="BDD6EE" w:themeFill="accent1" w:themeFillTint="66"/>
+          </w:tcPr>
+          <w:p>
+            <w:pPr>
+              <w:rPr>
+                <w:b/>
+                <w:lang w:val="en-US"/>
+              </w:rPr>
+            </w:pPr>
+            <w:r>
+              <w:rPr>
+                <w:b/>
+                <w:lang w:val="en-US"/>
+              </w:rPr>
+              <w:t>Description</w:t>
+            </w:r>
+          </w:p>
+        </w:tc>
+      </w:tr>
+      <w:tr>
+        <w:tc>
+          <w:tcPr>
+            <w:tcW w:w="2972" w:type="dxa"/>
+          </w:tcPr>
+          <w:p>
+            <w:pPr>
+              <w:rPr>
+                <w:lang w:val="en-US"/>
+              </w:rPr>
+            </w:pPr>
+            <w:r>
+              <w:rPr>
+                <w:lang w:val="en-US"/>
+              </w:rPr>
+              <w:t>Position</w:t>
+            </w:r>
+          </w:p>
+          <w:p>
+            <w:pPr>
+              <w:rPr>
+                <w:lang w:val="en-US"/>
+              </w:rPr>
+            </w:pPr>
+          </w:p>
+        </w:tc>
+        <w:tc>
+          <w:tcPr>
+            <w:tcW w:w="7371" w:type="dxa"/>
+          </w:tcPr>
+          <w:p>
+            <w:pPr>
+              <w:rPr>
+                <w:lang w:val="en-US"/>
+              </w:rPr>
+            </w:pPr>
+            <w:r>
+              <w:rPr>
+                <w:lang w:val="en-US"/>
+              </w:rPr>
+              <w:t>Represents a moveable position inside a source code.</w:t>
+            </w:r>
+          </w:p>
+          <w:p>
+            <w:pPr>
+              <w:rPr>
+                <w:lang w:val="en-US"/>
+              </w:rPr>
+            </w:pPr>
+          </w:p>
+        </w:tc>
+      </w:tr>
+      <w:tr>
+        <w:tc>
+          <w:tcPr>
+            <w:tcW w:w="2972" w:type="dxa"/>
+          </w:tcPr>
+          <w:p>
+            <w:pPr>
+              <w:rPr>
+                <w:lang w:val="en-US"/>
+              </w:rPr>
+            </w:pPr>
+            <w:r>
+              <w:rPr>
+                <w:lang w:val="en-US"/>
+              </w:rPr>
+              <w:t>PositionList</w:t>
+            </w:r>
+          </w:p>
+          <w:p>
+            <w:pPr>
+              <w:rPr>
+                <w:lang w:val="en-US"/>
+              </w:rPr>
+            </w:pPr>
+          </w:p>
+        </w:tc>
+        <w:tc>
+          <w:tcPr>
+            <w:tcW w:w="7371" w:type="dxa"/>
+          </w:tcPr>
+          <w:p>
+            <w:pPr>
+              <w:rPr>
+                <w:lang w:val="en-US"/>
+              </w:rPr>
+            </w:pPr>
+            <w:r>
+              <w:rPr>
+                <w:lang w:val="en-US"/>
+              </w:rPr>
+              <w:t>A List to represent a collection of Positions.</w:t>
+            </w:r>
+            <w:r>
+              <w:rPr>
+                <w:lang w:val="en-US"/>
+              </w:rPr>
+              <w:t xml:space="preserve"> On Insertion or deleting the positions inside the list are recalculated.</w:t>
+            </w:r>
+          </w:p>
+          <w:p>
+            <w:pPr>
+              <w:rPr>
+                <w:lang w:val="en-US"/>
+              </w:rPr>
+            </w:pPr>
+          </w:p>
+        </w:tc>
+      </w:tr>
+      <w:tr>
+        <w:tc>
+          <w:tcPr>
+            <w:tcW w:w="2972" w:type="dxa"/>
+          </w:tcPr>
+          <w:p>
+            <w:pPr>
+              <w:rPr>
+                <w:lang w:val="en-US"/>
+              </w:rPr>
+            </w:pPr>
+            <w:r>
+              <w:rPr>
+                <w:lang w:val="en-US"/>
+              </w:rPr>
+              <w:t>SourceText</w:t>
+            </w:r>
+          </w:p>
+        </w:tc>
+        <w:tc>
+          <w:tcPr>
+            <w:tcW w:w="7371" w:type="dxa"/>
+          </w:tcPr>
+          <w:p>
+            <w:pPr>
+              <w:rPr>
+                <w:lang w:val="en-US"/>
+              </w:rPr>
+            </w:pPr>
+            <w:r>
+              <w:rPr>
+                <w:lang w:val="en-US"/>
+              </w:rPr>
+              <w:t>An abstract representation of a Source Text.</w:t>
+            </w:r>
+            <w:r>
+              <w:rPr>
+                <w:lang w:val="en-US"/>
+              </w:rPr>
+              <w:t xml:space="preserve"> The class Text defines methods </w:t>
+            </w:r>
+            <w:r>
+              <w:rPr>
+                <w:lang w:val="en-US"/>
+              </w:rPr>
+              <w:t>to manage a buffer for holding source text. Toge</w:t>
+            </w:r>
+            <w:r>
+              <w:rPr>
+                <w:lang w:val="en-US"/>
+              </w:rPr>
+              <w:t xml:space="preserve">ther with the source text is a </w:t>
+            </w:r>
+            <w:r>
+              <w:rPr>
+                <w:lang w:val="en-US"/>
+              </w:rPr>
+              <w:t xml:space="preserve">list of robust pointers (called Positions) into the source text. </w:t>
+            </w:r>
+          </w:p>
+          <w:p>
+            <w:pPr>
+              <w:rPr>
+                <w:lang w:val="en-US"/>
+              </w:rPr>
+            </w:pPr>
+            <w:r>
+              <w:rPr>
+                <w:lang w:val="en-US"/>
+              </w:rPr>
+              <w:t>Depende</w:t>
+            </w:r>
+            <w:r>
+              <w:rPr>
+                <w:lang w:val="en-US"/>
+              </w:rPr>
+              <w:t>nts of the Source Text are notic</w:t>
+            </w:r>
+            <w:r>
+              <w:rPr>
+                <w:lang w:val="en-US"/>
+              </w:rPr>
+              <w:t>e</w:t>
+            </w:r>
+            <w:r>
+              <w:rPr>
+                <w:lang w:val="en-US"/>
+              </w:rPr>
+              <w:t xml:space="preserve">d by the observer mechanism and </w:t>
+            </w:r>
+            <w:r>
+              <w:rPr>
+                <w:lang w:val="en-US"/>
+              </w:rPr>
+              <w:t>receive a change event.</w:t>
+            </w:r>
+          </w:p>
+        </w:tc>
+      </w:tr>
+      <w:tr>
+        <w:tc>
+          <w:tcPr>
+            <w:tcW w:w="2972" w:type="dxa"/>
+          </w:tcPr>
+          <w:p>
+            <w:pPr>
+              <w:rPr>
+                <w:lang w:val="en-US"/>
+              </w:rPr>
+            </w:pPr>
+            <w:r>
+              <w:rPr>
+                <w:lang w:val="en-US"/>
+              </w:rPr>
+              <w:t>StringSourceText</w:t>
+            </w:r>
+          </w:p>
+        </w:tc>
+        <w:tc>
+          <w:tcPr>
+            <w:tcW w:w="7371" w:type="dxa"/>
+          </w:tcPr>
+          <w:p>
+            <w:pPr>
+              <w:rPr>
+                <w:lang w:val="en-US"/>
+              </w:rPr>
+            </w:pPr>
+            <w:r>
+              <w:rPr>
+                <w:lang w:val="en-US"/>
+              </w:rPr>
+              <w:t>A Source Text which is represented as a String</w:t>
+            </w:r>
+            <w:r>
+              <w:rPr>
+                <w:lang w:val="en-US"/>
+              </w:rPr>
+              <w:t xml:space="preserve"> of characters.</w:t>
+            </w:r>
+          </w:p>
+        </w:tc>
+      </w:tr>
+      <w:tr>
+        <w:tc>
+          <w:tcPr>
+            <w:tcW w:w="2972" w:type="dxa"/>
+          </w:tcPr>
+          <w:p>
+            <w:pPr>
+              <w:rPr>
+                <w:lang w:val="en-US"/>
+              </w:rPr>
+            </w:pPr>
+            <w:r>
+              <w:rPr>
+                <w:lang w:val="en-US"/>
+              </w:rPr>
+              <w:t>GapSourceText</w:t>
+            </w:r>
+          </w:p>
+        </w:tc>
+        <w:tc>
+          <w:tcPr>
+            <w:tcW w:w="7371" w:type="dxa"/>
+          </w:tcPr>
+          <w:p>
+            <w:pPr>
+              <w:rPr>
+                <w:lang w:val="en-US"/>
+              </w:rPr>
+            </w:pPr>
+            <w:r>
+              <w:rPr>
+                <w:lang w:val="en-US"/>
+              </w:rPr>
+              <w:t>A Gap S</w:t>
+            </w:r>
+            <w:r>
+              <w:rPr>
+                <w:lang w:val="en-US"/>
+              </w:rPr>
+              <w:t xml:space="preserve">ource Text, with the concept of </w:t>
+            </w:r>
+            <w:hyperlink r:id="rId28" w:history="1">
+              <w:r>
+                <w:rPr>
+                  <w:rStyle w:val="Lienhypertexte"/>
+                  <w:lang w:val="en-US"/>
+                </w:rPr>
+                <w:t>https://en.wikipedia.org/wiki/Gap_buffer</w:t>
+              </w:r>
+            </w:hyperlink>
+            <w:r>
+              <w:rPr>
+                <w:lang w:val="en-US"/>
+              </w:rPr>
+              <w:t xml:space="preserve">: </w:t>
+            </w:r>
+            <w:r>
+              <w:rPr>
+                <w:lang w:val="en-US"/>
+              </w:rPr>
+              <w:t>that allows efficient insertion and deletion operations clustered near the same location</w:t>
+            </w:r>
+            <w:r>
+              <w:rPr>
+                <w:lang w:val="en-US"/>
+              </w:rPr>
+              <w:t>.</w:t>
+            </w:r>
+          </w:p>
+        </w:tc>
+      </w:tr>
+      <w:tr>
+        <w:tc>
+          <w:tcPr>
+            <w:tcW w:w="2972" w:type="dxa"/>
+          </w:tcPr>
+          <w:p>
+            <w:pPr>
+              <w:rPr>
+                <w:lang w:val="en-US"/>
+              </w:rPr>
+            </w:pPr>
+            <w:r>
+              <w:rPr>
+                <w:lang w:val="en-US"/>
+              </w:rPr>
+              <w:t>SourceDocument</w:t>
+            </w:r>
+          </w:p>
+        </w:tc>
+        <w:tc>
+          <w:tcPr>
+            <w:tcW w:w="7371" w:type="dxa"/>
+          </w:tcPr>
+          <w:p>
+            <w:pPr>
+              <w:rPr>
+                <w:lang w:val="en-US"/>
+              </w:rPr>
+            </w:pPr>
+            <w:r>
+              <w:rPr>
+                <w:lang w:val="en-US"/>
+              </w:rPr>
+              <w:t>Class th</w:t>
+            </w:r>
+            <w:r>
+              <w:rPr>
+                <w:lang w:val="en-US"/>
+              </w:rPr>
+              <w:t>at represents a source document, with lines tracking on insertion and deleting.</w:t>
+            </w:r>
+          </w:p>
+        </w:tc>
+      </w:tr>
+    </w:tbl>
+    <w:p>
+      <w:pPr>
+        <w:rPr>
+          <w:lang w:val="en-US"/>
+        </w:rPr>
+      </w:pPr>
+    </w:p>
+    <w:p>
+      <w:pPr>
+        <w:rPr>
+          <w:rFonts w:asciiTheme="majorHAnsi" w:eastAsiaTheme="majorEastAsia" w:hAnsiTheme="majorHAnsi" w:cstheme="majorBidi"/>
+          <w:color w:val="2E74B5" w:themeColor="accent1" w:themeShade="BF"/>
+          <w:sz w:val="26"/>
+          <w:szCs w:val="26"/>
+        </w:rPr>
+      </w:pPr>
+      <w:r>
+        <w:br w:type="page"/>
+      </w:r>
+    </w:p>
+    <w:p>
+      <w:pPr>
+        <w:pStyle w:val="Titre2"/>
+      </w:pPr>
+      <w:r>
+        <w:lastRenderedPageBreak/>
+        <w:t>Linear Node</w:t>
+      </w:r>
+      <w:r>
+        <w:t xml:space="preserve"> Source Code Map</w:t>
+      </w:r>
+      <w:r>
+        <w:t>er</w:t>
+      </w:r>
+      <w:r>
+        <w:t>.</w:t>
+      </w:r>
+    </w:p>
+    <w:p>
+      <w:pPr>
+        <w:rPr>
+          <w:lang w:val="en-US"/>
+        </w:rPr>
+      </w:pPr>
+      <w:r>
+        <w:rPr>
+          <w:lang w:val="en-US"/>
+        </w:rPr>
+        <w:t>The Code genera</w:t>
+      </w:r>
+      <w:r>
+        <w:rPr>
+          <w:lang w:val="en-US"/>
+        </w:rPr>
+        <w:t>tor, generates code by injecting</w:t>
+      </w:r>
+      <w:r>
+        <w:rPr>
+          <w:lang w:val="en-US"/>
+        </w:rPr>
+        <w:t xml:space="preserve"> </w:t>
+      </w:r>
+      <w:r>
+        <w:rPr>
+          <w:lang w:val="en-US"/>
+        </w:rPr>
+        <w:t>(inserting</w:t>
+      </w:r>
+      <w:r>
+        <w:rPr>
+          <w:lang w:val="en-US"/>
+        </w:rPr>
+        <w:t xml:space="preserve">, </w:t>
+      </w:r>
+      <w:r>
+        <w:rPr>
+          <w:lang w:val="en-US"/>
+        </w:rPr>
+        <w:t>replacing</w:t>
+      </w:r>
+      <w:r>
+        <w:rPr>
+          <w:lang w:val="en-US"/>
+        </w:rPr>
+        <w:t xml:space="preserve">, </w:t>
+      </w:r>
+      <w:r>
+        <w:rPr>
+          <w:lang w:val="en-US"/>
+        </w:rPr>
+        <w:t>deleting</w:t>
+      </w:r>
+      <w:r>
+        <w:rPr>
+          <w:lang w:val="en-US"/>
+        </w:rPr>
+        <w:t xml:space="preserve">) </w:t>
+      </w:r>
+      <w:r>
+        <w:rPr>
+          <w:lang w:val="en-US"/>
+        </w:rPr>
+        <w:t>text in the original source code at specific Node’s position.</w:t>
+      </w:r>
+    </w:p>
+    <w:p>
+      <w:pPr>
+        <w:rPr>
+          <w:lang w:val="en-US"/>
+        </w:rPr>
+      </w:pPr>
+      <w:r>
+        <w:rPr>
+          <w:b/>
+          <w:lang w:val="en-US"/>
+        </w:rPr>
+        <w:t>Why</w:t>
+      </w:r>
+      <w:r>
+        <w:rPr>
+          <w:b/>
+          <w:lang w:val="en-US"/>
+        </w:rPr>
+        <w:t xml:space="preserve"> injecting code in the original source code</w:t>
+      </w:r>
+      <w:r>
+        <w:rPr>
+          <w:lang w:val="en-US"/>
+        </w:rPr>
+        <w:t>? The answer to this question is that, the code generator must preserve all whitespaces, comments and preprocessor directives</w:t>
+      </w:r>
+      <w:r>
+        <w:rPr>
+          <w:lang w:val="en-US"/>
+        </w:rPr>
+        <w:t xml:space="preserve"> that w</w:t>
+      </w:r>
+      <w:r>
+        <w:rPr>
+          <w:lang w:val="en-US"/>
+        </w:rPr>
+        <w:t>ere in the original source at their positions, this because such lexical items are ignored during lexical analysis.</w:t>
+      </w:r>
+    </w:p>
+    <w:p>
+      <w:pPr>
+        <w:rPr>
+          <w:lang w:val="en-US"/>
+        </w:rPr>
+      </w:pPr>
+      <w:r>
+        <w:rPr>
+          <w:lang w:val="en-US"/>
+        </w:rPr>
+        <w:t xml:space="preserve">In order to inject text at a right position for a given Node </w:t>
+      </w:r>
+      <w:r>
+        <w:rPr>
+          <w:lang w:val="en-US"/>
+        </w:rPr>
+        <w:t>whose code is being generated, it is necessary to calculate the range of position</w:t>
+      </w:r>
+      <w:r>
+        <w:rPr>
+          <w:lang w:val="en-US"/>
+        </w:rPr>
+        <w:t>s</w:t>
+      </w:r>
+      <w:r>
+        <w:rPr>
+          <w:lang w:val="en-US"/>
+        </w:rPr>
+        <w:t xml:space="preserve"> covered by the node within the original source code.</w:t>
+      </w:r>
+    </w:p>
+    <w:p>
+      <w:pPr>
+        <w:rPr>
+          <w:lang w:val="en-US"/>
+        </w:rPr>
+      </w:pPr>
+      <w:r>
+        <w:rPr>
+          <w:lang w:val="en-US"/>
+        </w:rPr>
+        <w:t>From the positions of a node, it is then possible to determine which lines in</w:t>
+      </w:r>
+      <w:r>
+        <w:rPr>
+          <w:lang w:val="en-US"/>
+        </w:rPr>
+        <w:t xml:space="preserve"> the source code covered </w:t>
+      </w:r>
+      <w:r>
+        <w:rPr>
+          <w:lang w:val="en-US"/>
+        </w:rPr>
+        <w:t>the node, and fro</w:t>
+      </w:r>
+      <w:r>
+        <w:rPr>
+          <w:lang w:val="en-US"/>
+        </w:rPr>
+        <w:t>m the target lines we can extract the corresponding source code in a separate buffer.</w:t>
+      </w:r>
+    </w:p>
+    <w:p>
+      <w:pPr>
+        <w:rPr>
+          <w:lang w:val="en-US"/>
+        </w:rPr>
+      </w:pPr>
+      <w:r>
+        <w:rPr>
+          <w:lang w:val="en-US"/>
+        </w:rPr>
+        <w:t>We can then create the following Mappings.</w:t>
+      </w:r>
+    </w:p>
+    <w:tbl>
+      <w:tblPr>
+        <w:tblStyle w:val="Grilledutableau"/>
+        <w:tblW w:w="9776" w:type="dxa"/>
+        <w:tblLook w:val="04A0" w:firstRow="1" w:lastRow="0" w:firstColumn="1" w:lastColumn="0" w:noHBand="0" w:noVBand="1"/>
+      </w:tblPr>
+      <w:tblGrid>
+        <w:gridCol w:w="4673"/>
+        <w:gridCol w:w="709"/>
+        <w:gridCol w:w="4394"/>
+      </w:tblGrid>
+      <w:tr>
+        <w:tc>
+          <w:tcPr>
+            <w:tcW w:w="4673" w:type="dxa"/>
+            <w:shd w:val="clear" w:color="auto" w:fill="BDD6EE" w:themeFill="accent1" w:themeFillTint="66"/>
+          </w:tcPr>
+          <w:p>
+            <w:pPr>
+              <w:rPr>
+                <w:b/>
+              </w:rPr>
+            </w:pPr>
+            <w:r>
+              <w:rPr>
+                <w:b/>
+              </w:rPr>
+              <w:t>Domain</w:t>
+            </w:r>
+          </w:p>
+        </w:tc>
+        <w:tc>
+          <w:tcPr>
+            <w:tcW w:w="709" w:type="dxa"/>
+            <w:shd w:val="clear" w:color="auto" w:fill="BDD6EE" w:themeFill="accent1" w:themeFillTint="66"/>
+          </w:tcPr>
+          <w:p/>
+        </w:tc>
+        <w:tc>
+          <w:tcPr>
+            <w:tcW w:w="4394" w:type="dxa"/>
+            <w:shd w:val="clear" w:color="auto" w:fill="BDD6EE" w:themeFill="accent1" w:themeFillTint="66"/>
+          </w:tcPr>
+          <w:p>
+            <w:pPr>
+              <w:rPr>
+                <w:b/>
+              </w:rPr>
+            </w:pPr>
+            <w:r>
+              <w:rPr>
+                <w:b/>
+              </w:rPr>
+              <w:t>CoDomain</w:t>
+            </w:r>
+          </w:p>
+        </w:tc>
+      </w:tr>
+      <w:tr>
+        <w:tc>
+          <w:tcPr>
+            <w:tcW w:w="4673" w:type="dxa"/>
+          </w:tcPr>
+          <w:p>
+            <w:pPr>
+              <w:pStyle w:val="Paragraphedeliste"/>
+              <w:numPr>
+                <w:ilvl w:val="0"/>
+                <w:numId w:val="5"/>
+              </w:numPr>
+            </w:pPr>
+            <w:r>
+              <w:t xml:space="preserve">Node </w:t>
+            </w:r>
+            <w:r>
+              <w:rPr>
+                <w:lang w:val="en-US"/>
+              </w:rPr>
+              <w:sym w:font="Wingdings" w:char="F0E0"/>
+            </w:r>
+            <w:r>
+              <w:t xml:space="preserve"> Positions </w:t>
+            </w:r>
+            <w:r>
+              <w:rPr>
+                <w:lang w:val="en-US"/>
+              </w:rPr>
+              <w:sym w:font="Wingdings" w:char="F0E0"/>
+            </w:r>
+            <w:r>
+              <w:t xml:space="preserve">(Line * Source code) </w:t>
+            </w:r>
+          </w:p>
+          <w:p>
+            <w:pPr>
+              <w:pStyle w:val="Paragraphedeliste"/>
+              <w:numPr>
+                <w:ilvl w:val="0"/>
+                <w:numId w:val="5"/>
+              </w:numPr>
+            </w:pPr>
+            <w:r>
+              <w:t>Node</w:t>
+            </w:r>
+          </w:p>
+          <w:p/>
+        </w:tc>
+        <w:tc>
+          <w:tcPr>
+            <w:tcW w:w="709" w:type="dxa"/>
+          </w:tcPr>
+          <w:p>
+            <w:r>
+              <w:sym w:font="Wingdings" w:char="F0E8"/>
+            </w:r>
+          </w:p>
+        </w:tc>
+        <w:tc>
+          <w:tcPr>
+            <w:tcW w:w="4394" w:type="dxa"/>
+          </w:tcPr>
+          <w:p>
+            <w:r>
+              <w:rPr>
+                <w:noProof/>
+                <w:lang w:eastAsia="fr-FR"/>
+              </w:rPr>
+              <w:drawing>
+                <wp:inline distT="0" distB="0" distL="0" distR="0" wp14:anchorId="715F3779" wp14:editId="6CE00E05">
+                  <wp:extent cx="1398270" cy="907576"/>
+                  <wp:effectExtent l="0" t="0" r="0" b="6985"/>
+                  <wp:docPr id="15" name="Image 15"/>
+                  <wp:cNvGraphicFramePr>
+                    <a:graphicFrameLocks xmlns:a="http://schemas.openxmlformats.org/drawingml/2006/main" noChangeAspect="1"/>
+                  </wp:cNvGraphicFramePr>
+                  <a:graphic xmlns:a="http://schemas.openxmlformats.org/drawingml/2006/main">
+                    <a:graphicData uri="http://schemas.openxmlformats.org/drawingml/2006/picture">
+                      <pic:pic xmlns:pic="http://schemas.openxmlformats.org/drawingml/2006/picture">
+                        <pic:nvPicPr>
+                          <pic:cNvPr id="1" name=""/>
+                          <pic:cNvPicPr/>
+                        </pic:nvPicPr>
+                        <pic:blipFill>
+                          <a:blip r:embed="rId29"/>
+                          <a:stretch>
+                            <a:fillRect/>
+                          </a:stretch>
+                        </pic:blipFill>
+                        <pic:spPr>
+                          <a:xfrm>
+                            <a:off x="0" y="0"/>
+                            <a:ext cx="1459843" cy="947541"/>
+                          </a:xfrm>
+                          <a:prstGeom prst="rect">
+                            <a:avLst/>
+                          </a:prstGeom>
+                        </pic:spPr>
+                      </pic:pic>
+                    </a:graphicData>
+                  </a:graphic>
+                </wp:inline>
+              </w:drawing>
+            </w:r>
+          </w:p>
+        </w:tc>
+      </w:tr>
+      <w:tr>
+        <w:tc>
+          <w:tcPr>
+            <w:tcW w:w="4673" w:type="dxa"/>
+          </w:tcPr>
+          <w:p>
+            <w:pPr>
+              <w:pStyle w:val="Paragraphedeliste"/>
+              <w:numPr>
+                <w:ilvl w:val="0"/>
+                <w:numId w:val="6"/>
+              </w:numPr>
+            </w:pPr>
+            <w:r>
+              <w:t>Line</w:t>
+            </w:r>
+          </w:p>
+        </w:tc>
+        <w:tc>
+          <w:tcPr>
+            <w:tcW w:w="709" w:type="dxa"/>
+          </w:tcPr>
+          <w:p>
+            <w:r>
+              <w:sym w:font="Wingdings" w:char="F0E8"/>
+            </w:r>
+          </w:p>
+        </w:tc>
+        <w:tc>
+          <w:tcPr>
+            <w:tcW w:w="4394" w:type="dxa"/>
+          </w:tcPr>
+          <w:p>
+            <w:pPr>
+              <w:rPr>
+                <w:noProof/>
+                <w:lang w:eastAsia="fr-FR"/>
+              </w:rPr>
+            </w:pPr>
+            <w:r>
+              <w:rPr>
+                <w:noProof/>
+                <w:sz w:val="32"/>
+                <w:szCs w:val="32"/>
+                <w:lang w:eastAsia="fr-FR"/>
+              </w:rPr>
+              <w:t>List&lt;Nod</w:t>
+            </w:r>
+            <w:r>
+              <w:rPr>
+                <w:noProof/>
+                <w:sz w:val="32"/>
+                <w:szCs w:val="32"/>
+                <w:lang w:eastAsia="fr-FR"/>
+              </w:rPr>
+              <w:t>e&gt;</w:t>
+            </w:r>
+            <w:r>
+              <w:rPr>
+                <w:noProof/>
+                <w:sz w:val="32"/>
+                <w:szCs w:val="32"/>
+                <w:lang w:eastAsia="fr-FR"/>
+              </w:rPr>
+              <w:t xml:space="preserve"> *</w:t>
+            </w:r>
+            <w:r>
+              <w:rPr>
+                <w:noProof/>
+                <w:lang w:eastAsia="fr-FR"/>
+              </w:rPr>
+              <w:t xml:space="preserve"> </w:t>
+            </w:r>
+            <w:r>
+              <w:rPr>
+                <w:noProof/>
+                <w:lang w:eastAsia="fr-FR"/>
+              </w:rPr>
+              <w:drawing>
+                <wp:inline distT="0" distB="0" distL="0" distR="0" wp14:anchorId="1E34741E" wp14:editId="5D575DCA">
+                  <wp:extent cx="1398895" cy="931545"/>
+                  <wp:effectExtent l="0" t="0" r="0" b="1905"/>
+                  <wp:docPr id="19" name="Image 19"/>
+                  <wp:cNvGraphicFramePr>
+                    <a:graphicFrameLocks xmlns:a="http://schemas.openxmlformats.org/drawingml/2006/main" noChangeAspect="1"/>
+                  </wp:cNvGraphicFramePr>
+                  <a:graphic xmlns:a="http://schemas.openxmlformats.org/drawingml/2006/main">
+                    <a:graphicData uri="http://schemas.openxmlformats.org/drawingml/2006/picture">
+                      <pic:pic xmlns:pic="http://schemas.openxmlformats.org/drawingml/2006/picture">
+                        <pic:nvPicPr>
+                          <pic:cNvPr id="1" name=""/>
+                          <pic:cNvPicPr/>
+                        </pic:nvPicPr>
+                        <pic:blipFill>
+                          <a:blip r:embed="rId29"/>
+                          <a:stretch>
+                            <a:fillRect/>
+                          </a:stretch>
+                        </pic:blipFill>
+                        <pic:spPr>
+                          <a:xfrm>
+                            <a:off x="0" y="0"/>
+                            <a:ext cx="1424494" cy="948592"/>
+                          </a:xfrm>
+                          <a:prstGeom prst="rect">
+                            <a:avLst/>
+                          </a:prstGeom>
+                        </pic:spPr>
+                      </pic:pic>
+                    </a:graphicData>
+                  </a:graphic>
+                </wp:inline>
+              </w:drawing>
+            </w:r>
+          </w:p>
+        </w:tc>
+      </w:tr>
+    </w:tbl>
+    <w:p/>
+    <w:p>
+      <w:pPr>
+        <w:rPr>
+          <w:lang w:val="en-US"/>
+        </w:rPr>
+      </w:pPr>
+      <w:r>
+        <w:rPr>
+          <w:lang w:val="en-US"/>
+        </w:rPr>
+        <w:t>These map</w:t>
+      </w:r>
+      <w:r>
+        <w:rPr>
+          <w:lang w:val="en-US"/>
+        </w:rPr>
+        <w:t>p</w:t>
+      </w:r>
+      <w:r>
+        <w:rPr>
+          <w:lang w:val="en-US"/>
+        </w:rPr>
+        <w:t>ing</w:t>
+      </w:r>
+      <w:r>
+        <w:rPr>
+          <w:lang w:val="en-US"/>
+        </w:rPr>
+        <w:t>s say</w:t>
+      </w:r>
+      <w:r>
+        <w:rPr>
+          <w:lang w:val="en-US"/>
+        </w:rPr>
+        <w:t xml:space="preserve"> that</w:t>
+      </w:r>
+      <w:r>
+        <w:rPr>
+          <w:lang w:val="en-US"/>
+        </w:rPr>
+        <w:t>:</w:t>
+      </w:r>
+    </w:p>
+    <w:p>
+      <w:pPr>
+        <w:pStyle w:val="Paragraphedeliste"/>
+        <w:numPr>
+          <w:ilvl w:val="0"/>
+          <w:numId w:val="6"/>
+        </w:numPr>
+        <w:rPr>
+          <w:lang w:val="en-US"/>
+        </w:rPr>
+      </w:pPr>
+      <w:r>
+        <w:rPr>
+          <w:lang w:val="en-US"/>
+        </w:rPr>
+        <w:t>G</w:t>
+      </w:r>
+      <w:r>
+        <w:rPr>
+          <w:lang w:val="en-US"/>
+        </w:rPr>
+        <w:t>iven a Node we can associate it a Source Code generation buffer in which code injection can be performed based on Node’s position</w:t>
+      </w:r>
+      <w:r>
+        <w:rPr>
+          <w:lang w:val="en-US"/>
+        </w:rPr>
+        <w:t>s</w:t>
+      </w:r>
+      <w:r>
+        <w:rPr>
+          <w:lang w:val="en-US"/>
+        </w:rPr>
+        <w:t xml:space="preserve"> inside the buffer.</w:t>
+      </w:r>
+    </w:p>
+    <w:p>
+      <w:pPr>
+        <w:pStyle w:val="Paragraphedeliste"/>
+        <w:numPr>
+          <w:ilvl w:val="0"/>
+          <w:numId w:val="6"/>
+        </w:numPr>
+        <w:rPr>
+          <w:lang w:val="en-US"/>
+        </w:rPr>
+      </w:pPr>
+      <w:r>
+        <w:rPr>
+          <w:lang w:val="en-US"/>
+        </w:rPr>
+        <w:t xml:space="preserve">Given a Line (Line number) we can associate to it which Nodes are generated on the line, </w:t>
+      </w:r>
+      <w:r>
+        <w:rPr>
+          <w:lang w:val="en-US"/>
+        </w:rPr>
+        <w:t>and</w:t>
+      </w:r>
+      <w:r>
+        <w:rPr>
+          <w:lang w:val="en-US"/>
+        </w:rPr>
+        <w:t xml:space="preserve"> the target </w:t>
+      </w:r>
+      <w:r>
+        <w:rPr>
+          <w:lang w:val="en-US"/>
+        </w:rPr>
+        <w:t xml:space="preserve">Source </w:t>
+      </w:r>
+      <w:r>
+        <w:rPr>
+          <w:lang w:val="en-US"/>
+        </w:rPr>
+        <w:t>Code</w:t>
+      </w:r>
+      <w:r>
+        <w:rPr>
+          <w:lang w:val="en-US"/>
+        </w:rPr>
+        <w:t xml:space="preserve"> </w:t>
+      </w:r>
+      <w:r>
+        <w:rPr>
+          <w:lang w:val="en-US"/>
+        </w:rPr>
+        <w:t>buffer.</w:t>
+      </w:r>
+    </w:p>
+    <w:p>
+      <w:pPr>
+        <w:ind w:left="360"/>
+        <w:rPr>
+          <w:lang w:val="en-US"/>
+        </w:rPr>
+      </w:pPr>
+      <w:r>
+        <w:rPr>
+          <w:lang w:val="en-US"/>
+        </w:rPr>
+        <w:t>Thus it is possible to generate linearly</w:t>
+      </w:r>
+      <w:r>
+        <w:rPr>
+          <w:lang w:val="en-US"/>
+        </w:rPr>
+        <w:t xml:space="preserve"> all node</w:t>
+      </w:r>
+      <w:r>
+        <w:rPr>
+          <w:lang w:val="en-US"/>
+        </w:rPr>
+        <w:t xml:space="preserve">, by code injection in </w:t>
+      </w:r>
+      <w:r>
+        <w:rPr>
+          <w:lang w:val="en-US"/>
+        </w:rPr>
+        <w:t xml:space="preserve">target </w:t>
+      </w:r>
+      <w:r>
+        <w:rPr>
+          <w:lang w:val="en-US"/>
+        </w:rPr>
+        <w:t>line</w:t>
+      </w:r>
+      <w:r>
+        <w:rPr>
+          <w:lang w:val="en-US"/>
+        </w:rPr>
+        <w:t xml:space="preserve"> </w:t>
+      </w:r>
+      <w:r>
+        <w:rPr>
+          <w:lang w:val="en-US"/>
+        </w:rPr>
+        <w:t>buffer</w:t>
+      </w:r>
+      <w:r>
+        <w:rPr>
+          <w:lang w:val="en-US"/>
+        </w:rPr>
+        <w:t>s, injection location are tracked using Node’s positions in the target buffer.</w:t>
+      </w:r>
+    </w:p>
+    <w:p>
+      <w:pPr>
+        <w:rPr>
+          <w:b/>
+          <w:lang w:val="en-US"/>
+        </w:rPr>
+      </w:pPr>
+      <w:r>
+        <w:rPr>
+          <w:b/>
+          <w:lang w:val="en-US"/>
+        </w:rPr>
+        <w:t>BUT it still one question: how to determine Node’s positions?</w:t>
+      </w:r>
+    </w:p>
+    <w:p>
+      <w:pPr>
+        <w:rPr>
+          <w:lang w:val="en-US"/>
+        </w:rPr>
+      </w:pPr>
+      <w:r>
+        <w:rPr>
+          <w:lang w:val="en-US"/>
+        </w:rPr>
+        <w:t xml:space="preserve">The </w:t>
+      </w:r>
+      <w:r>
+        <w:rPr>
+          <w:lang w:val="en-US"/>
+        </w:rPr>
+        <w:t>answer to this question, is that given a Node it is possible to know its CodeElement and from its CodeElement the lexical tokens consumed by the CodeElement</w:t>
+      </w:r>
+      <w:r>
+        <w:rPr>
+          <w:lang w:val="en-US"/>
+        </w:rPr>
+        <w:t>. Each lexical token has</w:t>
+      </w:r>
+      <w:r>
+        <w:rPr>
+          <w:lang w:val="en-US"/>
+        </w:rPr>
+        <w:t>: Line number, a StartColum and EndColum values.</w:t>
+      </w:r>
+    </w:p>
+    <w:p>
+      <w:pPr>
+        <w:rPr>
+          <w:lang w:val="en-US"/>
+        </w:rPr>
+      </w:pPr>
+      <w:r>
+        <w:rPr>
+          <w:noProof/>
+          <w:lang w:eastAsia="fr-FR"/>
+        </w:rPr>
+        <w:lastRenderedPageBreak/>
+        <w:drawing>
+          <wp:inline distT="0" distB="0" distL="0" distR="0" wp14:anchorId="51A514B2" wp14:editId="7D599740">
+            <wp:extent cx="5760720" cy="3782695"/>
+            <wp:effectExtent l="0" t="0" r="0" b="8255"/>
+            <wp:docPr id="20" name="Image 20"/>
+            <wp:cNvGraphicFramePr>
+              <a:graphicFrameLocks xmlns:a="http://schemas.openxmlformats.org/drawingml/2006/main" noChangeAspect="1"/>
+            </wp:cNvGraphicFramePr>
+            <a:graphic xmlns:a="http://schemas.openxmlformats.org/drawingml/2006/main">
+              <a:graphicData uri="http://schemas.openxmlformats.org/drawingml/2006/picture">
+                <pic:pic xmlns:pic="http://schemas.openxmlformats.org/drawingml/2006/picture">
+                  <pic:nvPicPr>
+                    <pic:cNvPr id="1" name=""/>
+                    <pic:cNvPicPr/>
+                  </pic:nvPicPr>
+                  <pic:blipFill>
+                    <a:blip r:embed="rId30"/>
+                    <a:stretch>
+                      <a:fillRect/>
+                    </a:stretch>
+                  </pic:blipFill>
+                  <pic:spPr>
+                    <a:xfrm>
+                      <a:off x="0" y="0"/>
+                      <a:ext cx="5760720" cy="3782695"/>
+                    </a:xfrm>
+                    <a:prstGeom prst="rect">
+                      <a:avLst/>
+                    </a:prstGeom>
+                  </pic:spPr>
+                </pic:pic>
+              </a:graphicData>
+            </a:graphic>
+          </wp:inline>
+        </w:drawing>
+      </w:r>
+    </w:p>
+    <w:p>
+      <w:pPr>
+        <w:pStyle w:val="Lgende"/>
+        <w:rPr>
+          <w:lang w:val="en-US"/>
+        </w:rPr>
+      </w:pPr>
+      <w:r>
+        <w:rPr>
+          <w:lang w:val="en-US"/>
+        </w:rPr>
+        <w:t xml:space="preserve">Figure </w:t>
+      </w:r>
+      <w:r>
+        <w:fldChar w:fldCharType="begin"/>
+      </w:r>
+      <w:r>
+        <w:rPr>
+          <w:lang w:val="en-US"/>
+        </w:rPr>
+        <w:instrText xml:space="preserve"> SEQ Figure \* ARABIC </w:instrText>
+      </w:r>
+      <w:r>
+        <w:fldChar w:fldCharType="separate"/>
+      </w:r>
+      <w:r>
+        <w:rPr>
+          <w:noProof/>
+          <w:lang w:val="en-US"/>
+        </w:rPr>
+        <w:t>7</w:t>
+      </w:r>
+      <w:r>
+        <w:fldChar w:fldCharType="end"/>
+      </w:r>
+      <w:r>
+        <w:rPr>
+          <w:lang w:val="en-US"/>
+        </w:rPr>
+        <w:t>: From Node to CodeElem</w:t>
+      </w:r>
+      <w:r>
+        <w:rPr>
+          <w:lang w:val="en-US"/>
+        </w:rPr>
+        <w:t>e</w:t>
+      </w:r>
+      <w:r>
+        <w:rPr>
+          <w:lang w:val="en-US"/>
+        </w:rPr>
+        <w:t>nt, to Consumed Tokens</w:t>
+      </w:r>
+    </w:p>
+    <w:p>
+      <w:pPr>
+        <w:rPr>
+          <w:lang w:val="en-US"/>
+        </w:rPr>
+      </w:pPr>
+      <w:r>
+        <w:rPr>
+          <w:lang w:val="en-US"/>
+        </w:rPr>
+        <w:t xml:space="preserve">The </w:t>
+      </w:r>
+      <w:r>
+        <w:rPr>
+          <w:lang w:val="en-US"/>
+        </w:rPr>
+        <w:t>method</w:t>
+      </w:r>
+      <w:r>
+        <w:rPr>
+          <w:lang w:val="en-US"/>
+        </w:rPr>
+        <w:t>:</w:t>
+      </w:r>
+    </w:p>
+    <w:p>
+      <w:pPr>
+        <w:rPr>
+          <w:rFonts w:ascii="Consolas" w:hAnsi="Consolas" w:cs="Consolas"/>
+          <w:color w:val="000000"/>
+          <w:sz w:val="19"/>
+          <w:szCs w:val="19"/>
+          <w:lang w:val="en-US"/>
+        </w:rPr>
+      </w:pPr>
+      <w:r>
+        <w:rPr>
+          <w:lang w:val="en-US"/>
+        </w:rPr>
+        <w:t xml:space="preserve"> </w:t>
+      </w:r>
+      <w:r>
+        <w:rPr>
+          <w:rFonts w:ascii="Consolas" w:hAnsi="Consolas" w:cs="Consolas"/>
+          <w:color w:val="0000FF"/>
+          <w:sz w:val="19"/>
+          <w:szCs w:val="19"/>
+          <w:highlight w:val="white"/>
+          <w:lang w:val="en-US"/>
+        </w:rPr>
+        <w:t>public</w:t>
+      </w:r>
+      <w:r>
+        <w:rPr>
+          <w:rFonts w:ascii="Consolas" w:hAnsi="Consolas" w:cs="Consolas"/>
+          <w:color w:val="000000"/>
+          <w:sz w:val="19"/>
+          <w:szCs w:val="19"/>
+          <w:highlight w:val="white"/>
+          <w:lang w:val="en-US"/>
+        </w:rPr>
+        <w:t xml:space="preserve"> </w:t>
+      </w:r>
+      <w:r>
+        <w:rPr>
+          <w:rFonts w:ascii="Consolas" w:hAnsi="Consolas" w:cs="Consolas"/>
+          <w:color w:val="2B91AF"/>
+          <w:sz w:val="19"/>
+          <w:szCs w:val="19"/>
+          <w:highlight w:val="white"/>
+          <w:lang w:val="en-US"/>
+        </w:rPr>
+        <w:t>Tuple</w:t>
+      </w:r>
+      <w:r>
+        <w:rPr>
+          <w:rFonts w:ascii="Consolas" w:hAnsi="Consolas" w:cs="Consolas"/>
+          <w:color w:val="000000"/>
+          <w:sz w:val="19"/>
+          <w:szCs w:val="19"/>
+          <w:highlight w:val="white"/>
+          <w:lang w:val="en-US"/>
+        </w:rPr>
+        <w:t>&lt;</w:t>
+      </w:r>
+      <w:r>
+        <w:rPr>
+          <w:rFonts w:ascii="Consolas" w:hAnsi="Consolas" w:cs="Consolas"/>
+          <w:color w:val="0000FF"/>
+          <w:sz w:val="19"/>
+          <w:szCs w:val="19"/>
+          <w:highlight w:val="white"/>
+          <w:lang w:val="en-US"/>
+        </w:rPr>
+        <w:t>int</w:t>
+      </w:r>
+      <w:r>
+        <w:rPr>
+          <w:rFonts w:ascii="Consolas" w:hAnsi="Consolas" w:cs="Consolas"/>
+          <w:color w:val="000000"/>
+          <w:sz w:val="19"/>
+          <w:szCs w:val="19"/>
+          <w:highlight w:val="white"/>
+          <w:lang w:val="en-US"/>
+        </w:rPr>
+        <w:t xml:space="preserve">, </w:t>
+      </w:r>
+      <w:r>
+        <w:rPr>
+          <w:rFonts w:ascii="Consolas" w:hAnsi="Consolas" w:cs="Consolas"/>
+          <w:color w:val="0000FF"/>
+          <w:sz w:val="19"/>
+          <w:szCs w:val="19"/>
+          <w:highlight w:val="white"/>
+          <w:lang w:val="en-US"/>
+        </w:rPr>
+        <w:t>int</w:t>
+      </w:r>
+      <w:r>
+        <w:rPr>
+          <w:rFonts w:ascii="Consolas" w:hAnsi="Consolas" w:cs="Consolas"/>
+          <w:color w:val="000000"/>
+          <w:sz w:val="19"/>
+          <w:szCs w:val="19"/>
+          <w:highlight w:val="white"/>
+          <w:lang w:val="en-US"/>
+        </w:rPr>
+        <w:t xml:space="preserve">, </w:t>
+      </w:r>
+      <w:r>
+        <w:rPr>
+          <w:rFonts w:ascii="Consolas" w:hAnsi="Consolas" w:cs="Consolas"/>
+          <w:color w:val="0000FF"/>
+          <w:sz w:val="19"/>
+          <w:szCs w:val="19"/>
+          <w:highlight w:val="white"/>
+          <w:lang w:val="en-US"/>
+        </w:rPr>
+        <w:t>int</w:t>
+      </w:r>
+      <w:r>
+        <w:rPr>
+          <w:rFonts w:ascii="Consolas" w:hAnsi="Consolas" w:cs="Consolas"/>
+          <w:color w:val="000000"/>
+          <w:sz w:val="19"/>
+          <w:szCs w:val="19"/>
+          <w:highlight w:val="white"/>
+          <w:lang w:val="en-US"/>
+        </w:rPr>
+        <w:t xml:space="preserve">, </w:t>
+      </w:r>
+      <w:r>
+        <w:rPr>
+          <w:rFonts w:ascii="Consolas" w:hAnsi="Consolas" w:cs="Consolas"/>
+          <w:color w:val="2B91AF"/>
+          <w:sz w:val="19"/>
+          <w:szCs w:val="19"/>
+          <w:highlight w:val="white"/>
+          <w:lang w:val="en-US"/>
+        </w:rPr>
+        <w:t>List</w:t>
+      </w:r>
+      <w:r>
+        <w:rPr>
+          <w:rFonts w:ascii="Consolas" w:hAnsi="Consolas" w:cs="Consolas"/>
+          <w:color w:val="000000"/>
+          <w:sz w:val="19"/>
+          <w:szCs w:val="19"/>
+          <w:highlight w:val="white"/>
+          <w:lang w:val="en-US"/>
+        </w:rPr>
+        <w:t>&lt;</w:t>
+      </w:r>
+      <w:r>
+        <w:rPr>
+          <w:rFonts w:ascii="Consolas" w:hAnsi="Consolas" w:cs="Consolas"/>
+          <w:color w:val="0000FF"/>
+          <w:sz w:val="19"/>
+          <w:szCs w:val="19"/>
+          <w:highlight w:val="white"/>
+          <w:lang w:val="en-US"/>
+        </w:rPr>
+        <w:t>int</w:t>
+      </w:r>
+      <w:r>
+        <w:rPr>
+          <w:rFonts w:ascii="Consolas" w:hAnsi="Consolas" w:cs="Consolas"/>
+          <w:color w:val="000000"/>
+          <w:sz w:val="19"/>
+          <w:szCs w:val="19"/>
+          <w:highlight w:val="white"/>
+          <w:lang w:val="en-US"/>
+        </w:rPr>
+        <w:t xml:space="preserve">&gt;, </w:t>
+      </w:r>
+      <w:r>
+        <w:rPr>
+          <w:rFonts w:ascii="Consolas" w:hAnsi="Consolas" w:cs="Consolas"/>
+          <w:color w:val="2B91AF"/>
+          <w:sz w:val="19"/>
+          <w:szCs w:val="19"/>
+          <w:highlight w:val="white"/>
+          <w:lang w:val="en-US"/>
+        </w:rPr>
+        <w:t>List</w:t>
+      </w:r>
+      <w:r>
+        <w:rPr>
+          <w:rFonts w:ascii="Consolas" w:hAnsi="Consolas" w:cs="Consolas"/>
+          <w:color w:val="000000"/>
+          <w:sz w:val="19"/>
+          <w:szCs w:val="19"/>
+          <w:highlight w:val="white"/>
+          <w:lang w:val="en-US"/>
+        </w:rPr>
+        <w:t>&lt;</w:t>
+      </w:r>
+      <w:r>
+        <w:rPr>
+          <w:rFonts w:ascii="Consolas" w:hAnsi="Consolas" w:cs="Consolas"/>
+          <w:color w:val="0000FF"/>
+          <w:sz w:val="19"/>
+          <w:szCs w:val="19"/>
+          <w:highlight w:val="white"/>
+          <w:lang w:val="en-US"/>
+        </w:rPr>
+        <w:t>int</w:t>
+      </w:r>
+      <w:r>
+        <w:rPr>
+          <w:rFonts w:ascii="Consolas" w:hAnsi="Consolas" w:cs="Consolas"/>
+          <w:color w:val="000000"/>
+          <w:sz w:val="19"/>
+          <w:szCs w:val="19"/>
+          <w:highlight w:val="white"/>
+          <w:lang w:val="en-US"/>
+        </w:rPr>
+        <w:t>&gt;&gt; FromToPositions(</w:t>
+      </w:r>
+      <w:r>
+        <w:rPr>
+          <w:rFonts w:ascii="Consolas" w:hAnsi="Consolas" w:cs="Consolas"/>
+          <w:color w:val="2B91AF"/>
+          <w:sz w:val="19"/>
+          <w:szCs w:val="19"/>
+          <w:highlight w:val="white"/>
+          <w:lang w:val="en-US"/>
+        </w:rPr>
+        <w:t>Node</w:t>
+      </w:r>
+      <w:r>
+        <w:rPr>
+          <w:rFonts w:ascii="Consolas" w:hAnsi="Consolas" w:cs="Consolas"/>
+          <w:color w:val="000000"/>
+          <w:sz w:val="19"/>
+          <w:szCs w:val="19"/>
+          <w:highlight w:val="white"/>
+          <w:lang w:val="en-US"/>
+        </w:rPr>
+        <w:t xml:space="preserve"> node)</w:t>
+      </w:r>
+    </w:p>
+    <w:p>
+      <w:pPr>
+        <w:rPr>
+          <w:rFonts w:cs="Consolas"/>
+          <w:color w:val="000000"/>
+          <w:lang w:val="en-US"/>
+        </w:rPr>
+      </w:pPr>
+      <w:r>
+        <w:rPr>
+          <w:rFonts w:cs="Consolas"/>
+          <w:color w:val="000000"/>
+          <w:lang w:val="en-US"/>
+        </w:rPr>
+        <w:t xml:space="preserve">In the class </w:t>
+      </w:r>
+      <w:r>
+        <w:rPr>
+          <w:rFonts w:ascii="Consolas" w:hAnsi="Consolas" w:cs="Consolas"/>
+          <w:b/>
+          <w:i/>
+          <w:color w:val="000000"/>
+          <w:sz w:val="19"/>
+          <w:szCs w:val="19"/>
+          <w:highlight w:val="white"/>
+          <w:lang w:val="en-US"/>
+        </w:rPr>
+        <w:t>TypeCobol.Codegen</w:t>
+      </w:r>
+      <w:r>
+        <w:rPr>
+          <w:rFonts w:ascii="Consolas" w:hAnsi="Consolas" w:cs="Consolas"/>
+          <w:b/>
+          <w:i/>
+          <w:color w:val="000000"/>
+          <w:sz w:val="19"/>
+          <w:szCs w:val="19"/>
+          <w:lang w:val="en-US"/>
+        </w:rPr>
+        <w:t xml:space="preserve">.Generator </w:t>
+      </w:r>
+      <w:r>
+        <w:rPr>
+          <w:rFonts w:cs="Consolas"/>
+          <w:color w:val="000000"/>
+          <w:lang w:val="en-US"/>
+        </w:rPr>
+        <w:t>calculates</w:t>
+      </w:r>
+      <w:r>
+        <w:rPr>
+          <w:rFonts w:cs="Consolas"/>
+          <w:color w:val="000000"/>
+          <w:lang w:val="en-US"/>
+        </w:rPr>
+        <w:t xml:space="preserve"> all position information for a given Node. Calculated position are related to the Original Source Document. The method return a tuple whose items are:</w:t>
+      </w:r>
+    </w:p>
+    <w:tbl>
+      <w:tblPr>
+        <w:tblStyle w:val="Grilledutableau"/>
+        <w:tblW w:w="0" w:type="auto"/>
+        <w:tblLook w:val="04A0" w:firstRow="1" w:lastRow="0" w:firstColumn="1" w:lastColumn="0" w:noHBand="0" w:noVBand="1"/>
+      </w:tblPr>
+      <w:tblGrid>
+        <w:gridCol w:w="1413"/>
+        <w:gridCol w:w="7649"/>
+      </w:tblGrid>
+      <w:tr>
+        <w:tc>
+          <w:tcPr>
+            <w:tcW w:w="1413" w:type="dxa"/>
+            <w:shd w:val="clear" w:color="auto" w:fill="BDD6EE" w:themeFill="accent1" w:themeFillTint="66"/>
+          </w:tcPr>
+          <w:p>
+            <w:pPr>
+              <w:rPr>
+                <w:rFonts w:cs="Consolas"/>
+                <w:b/>
+                <w:color w:val="000000"/>
+                <w:lang w:val="en-US"/>
+              </w:rPr>
+            </w:pPr>
+            <w:r>
+              <w:rPr>
+                <w:rFonts w:cs="Consolas"/>
+                <w:b/>
+                <w:color w:val="000000"/>
+                <w:lang w:val="en-US"/>
+              </w:rPr>
+              <w:t>Items</w:t>
+            </w:r>
+          </w:p>
+        </w:tc>
+        <w:tc>
+          <w:tcPr>
+            <w:tcW w:w="7649" w:type="dxa"/>
+            <w:shd w:val="clear" w:color="auto" w:fill="BDD6EE" w:themeFill="accent1" w:themeFillTint="66"/>
+          </w:tcPr>
+          <w:p>
+            <w:pPr>
+              <w:rPr>
+                <w:rFonts w:cs="Consolas"/>
+                <w:b/>
+                <w:color w:val="000000"/>
+                <w:lang w:val="en-US"/>
+              </w:rPr>
+            </w:pPr>
+            <w:r>
+              <w:rPr>
+                <w:rFonts w:cs="Consolas"/>
+                <w:b/>
+                <w:color w:val="000000"/>
+                <w:lang w:val="en-US"/>
+              </w:rPr>
+              <w:t>Description</w:t>
+            </w:r>
+          </w:p>
+        </w:tc>
+      </w:tr>
+      <w:tr>
+        <w:tc>
+          <w:tcPr>
+            <w:tcW w:w="1413" w:type="dxa"/>
+          </w:tcPr>
+          <w:p>
+            <w:pPr>
+              <w:rPr>
+                <w:rFonts w:cs="Consolas"/>
+                <w:color w:val="000000"/>
+                <w:lang w:val="en-US"/>
+              </w:rPr>
+            </w:pPr>
+            <w:r>
+              <w:rPr>
+                <w:rFonts w:cs="Consolas"/>
+                <w:color w:val="000000"/>
+                <w:lang w:val="en-US"/>
+              </w:rPr>
+              <w:t>Item1</w:t>
+            </w:r>
+          </w:p>
+        </w:tc>
+        <w:tc>
+          <w:tcPr>
+            <w:tcW w:w="7649" w:type="dxa"/>
+          </w:tcPr>
+          <w:p>
+            <w:pPr>
+              <w:rPr>
+                <w:rFonts w:cs="Consolas"/>
+                <w:color w:val="000000"/>
+                <w:lang w:val="en-US"/>
+              </w:rPr>
+            </w:pPr>
+            <w:r>
+              <w:rPr>
+                <w:rFonts w:cs="Consolas"/>
+                <w:color w:val="000000"/>
+                <w:lang w:val="en-US"/>
+              </w:rPr>
+              <w:t xml:space="preserve">The </w:t>
+            </w:r>
+            <w:r>
+              <w:rPr>
+                <w:rFonts w:cs="Consolas"/>
+                <w:b/>
+                <w:i/>
+                <w:color w:val="000000"/>
+                <w:lang w:val="en-US"/>
+              </w:rPr>
+              <w:t>From</w:t>
+            </w:r>
+            <w:r>
+              <w:rPr>
+                <w:rFonts w:cs="Consolas"/>
+                <w:color w:val="000000"/>
+                <w:lang w:val="en-US"/>
+              </w:rPr>
+              <w:t xml:space="preserve"> column which is the column of the first valid Token</w:t>
+            </w:r>
+          </w:p>
+        </w:tc>
+      </w:tr>
+      <w:tr>
+        <w:tc>
+          <w:tcPr>
+            <w:tcW w:w="1413" w:type="dxa"/>
+          </w:tcPr>
+          <w:p>
+            <w:pPr>
+              <w:rPr>
+                <w:rFonts w:cs="Consolas"/>
+                <w:color w:val="000000"/>
+                <w:lang w:val="en-US"/>
+              </w:rPr>
+            </w:pPr>
+            <w:r>
+              <w:rPr>
+                <w:rFonts w:cs="Consolas"/>
+                <w:color w:val="000000"/>
+                <w:lang w:val="en-US"/>
+              </w:rPr>
+              <w:t>Item2</w:t>
+            </w:r>
+          </w:p>
+        </w:tc>
+        <w:tc>
+          <w:tcPr>
+            <w:tcW w:w="7649" w:type="dxa"/>
+          </w:tcPr>
+          <w:p>
+            <w:pPr>
+              <w:rPr>
+                <w:rFonts w:cs="Consolas"/>
+                <w:color w:val="000000"/>
+                <w:lang w:val="en-US"/>
+              </w:rPr>
+            </w:pPr>
+            <w:r>
+              <w:rPr>
+                <w:rFonts w:cs="Consolas"/>
+                <w:color w:val="000000"/>
+                <w:lang w:val="en-US"/>
+              </w:rPr>
+              <w:t xml:space="preserve">The </w:t>
+            </w:r>
+            <w:r>
+              <w:rPr>
+                <w:rFonts w:cs="Consolas"/>
+                <w:b/>
+                <w:i/>
+                <w:color w:val="000000"/>
+                <w:lang w:val="en-US"/>
+              </w:rPr>
+              <w:t>To</w:t>
+            </w:r>
+            <w:r>
+              <w:rPr>
+                <w:rFonts w:cs="Consolas"/>
+                <w:color w:val="000000"/>
+                <w:lang w:val="en-US"/>
+              </w:rPr>
+              <w:t xml:space="preserve"> column</w:t>
+            </w:r>
+            <w:r>
+              <w:rPr>
+                <w:rFonts w:cs="Consolas"/>
+                <w:color w:val="000000"/>
+                <w:lang w:val="en-US"/>
+              </w:rPr>
+              <w:t xml:space="preserve"> </w:t>
+            </w:r>
+            <w:r>
+              <w:rPr>
+                <w:rFonts w:cs="Consolas"/>
+                <w:color w:val="000000"/>
+                <w:lang w:val="en-US"/>
+              </w:rPr>
+              <w:t xml:space="preserve">which </w:t>
+            </w:r>
+            <w:r>
+              <w:rPr>
+                <w:rFonts w:cs="Consolas"/>
+                <w:color w:val="000000"/>
+                <w:lang w:val="en-US"/>
+              </w:rPr>
+              <w:t xml:space="preserve">is </w:t>
+            </w:r>
+            <w:r>
+              <w:rPr>
+                <w:rFonts w:cs="Consolas"/>
+                <w:color w:val="000000"/>
+                <w:lang w:val="en-US"/>
+              </w:rPr>
+              <w:t>the ending column in the last line covered by Node’s tokens.</w:t>
+            </w:r>
+          </w:p>
+        </w:tc>
+      </w:tr>
+      <w:tr>
+        <w:tc>
+          <w:tcPr>
+            <w:tcW w:w="1413" w:type="dxa"/>
+          </w:tcPr>
+          <w:p>
+            <w:pPr>
+              <w:rPr>
+                <w:rFonts w:cs="Consolas"/>
+                <w:color w:val="000000"/>
+                <w:lang w:val="en-US"/>
+              </w:rPr>
+            </w:pPr>
+            <w:r>
+              <w:rPr>
+                <w:rFonts w:cs="Consolas"/>
+                <w:color w:val="000000"/>
+                <w:lang w:val="en-US"/>
+              </w:rPr>
+              <w:t>Item3</w:t>
+            </w:r>
+          </w:p>
+        </w:tc>
+        <w:tc>
+          <w:tcPr>
+            <w:tcW w:w="7649" w:type="dxa"/>
+          </w:tcPr>
+          <w:p>
+            <w:pPr>
+              <w:rPr>
+                <w:rFonts w:cs="Consolas"/>
+                <w:color w:val="000000"/>
+                <w:lang w:val="en-US"/>
+              </w:rPr>
+            </w:pPr>
+            <w:r>
+              <w:rPr>
+                <w:rFonts w:cs="Consolas"/>
+                <w:color w:val="000000"/>
+                <w:lang w:val="en-US"/>
+              </w:rPr>
+              <w:t xml:space="preserve">The </w:t>
+            </w:r>
+            <w:r>
+              <w:rPr>
+                <w:rFonts w:cs="Consolas"/>
+                <w:b/>
+                <w:color w:val="000000"/>
+                <w:lang w:val="en-US"/>
+              </w:rPr>
+              <w:t>Span</w:t>
+            </w:r>
+            <w:r>
+              <w:rPr>
+                <w:rFonts w:cs="Consolas"/>
+                <w:color w:val="000000"/>
+                <w:lang w:val="en-US"/>
+              </w:rPr>
+              <w:t xml:space="preserve"> which is the indentation on the last line covered by the Node’s tokens up to the ending token’s column.</w:t>
+            </w:r>
+          </w:p>
+        </w:tc>
+      </w:tr>
+      <w:tr>
+        <w:tc>
+          <w:tcPr>
+            <w:tcW w:w="1413" w:type="dxa"/>
+          </w:tcPr>
+          <w:p>
+            <w:pPr>
+              <w:rPr>
+                <w:rFonts w:cs="Consolas"/>
+                <w:color w:val="000000"/>
+                <w:lang w:val="en-US"/>
+              </w:rPr>
+            </w:pPr>
+            <w:r>
+              <w:rPr>
+                <w:rFonts w:cs="Consolas"/>
+                <w:color w:val="000000"/>
+                <w:lang w:val="en-US"/>
+              </w:rPr>
+              <w:t>Item4</w:t>
+            </w:r>
+          </w:p>
+        </w:tc>
+        <w:tc>
+          <w:tcPr>
+            <w:tcW w:w="7649" w:type="dxa"/>
+          </w:tcPr>
+          <w:p>
+            <w:pPr>
+              <w:rPr>
+                <w:rFonts w:cs="Consolas"/>
+                <w:color w:val="000000"/>
+                <w:lang w:val="en-US"/>
+              </w:rPr>
+            </w:pPr>
+            <w:r>
+              <w:rPr>
+                <w:rFonts w:cs="Consolas"/>
+                <w:color w:val="000000"/>
+                <w:lang w:val="en-US"/>
+              </w:rPr>
+              <w:t>The list of Line Number</w:t>
+            </w:r>
+            <w:r>
+              <w:rPr>
+                <w:rFonts w:cs="Consolas"/>
+                <w:color w:val="000000"/>
+                <w:lang w:val="en-US"/>
+              </w:rPr>
+              <w:t>s</w:t>
+            </w:r>
+            <w:r>
+              <w:rPr>
+                <w:rFonts w:cs="Consolas"/>
+                <w:color w:val="000000"/>
+                <w:lang w:val="en-US"/>
+              </w:rPr>
+              <w:t xml:space="preserve"> covered by the Node’s tokens.</w:t>
+            </w:r>
+          </w:p>
+        </w:tc>
+      </w:tr>
+      <w:tr>
+        <w:tc>
+          <w:tcPr>
+            <w:tcW w:w="1413" w:type="dxa"/>
+          </w:tcPr>
+          <w:p>
+            <w:pPr>
+              <w:rPr>
+                <w:rFonts w:cs="Consolas"/>
+                <w:color w:val="000000"/>
+                <w:lang w:val="en-US"/>
+              </w:rPr>
+            </w:pPr>
+            <w:r>
+              <w:rPr>
+                <w:rFonts w:cs="Consolas"/>
+                <w:color w:val="000000"/>
+                <w:lang w:val="en-US"/>
+              </w:rPr>
+              <w:t>Item5</w:t>
+            </w:r>
+          </w:p>
+        </w:tc>
+        <w:tc>
+          <w:tcPr>
+            <w:tcW w:w="7649" w:type="dxa"/>
+          </w:tcPr>
+          <w:p>
+            <w:pPr>
+              <w:rPr>
+                <w:rFonts w:cs="Consolas"/>
+                <w:color w:val="000000"/>
+                <w:lang w:val="en-US"/>
+              </w:rPr>
+            </w:pPr>
+            <w:r>
+              <w:rPr>
+                <w:rFonts w:cs="Consolas"/>
+                <w:color w:val="000000"/>
+                <w:lang w:val="en-US"/>
+              </w:rPr>
+              <w:t xml:space="preserve">The list </w:t>
+            </w:r>
+            <w:r>
+              <w:rPr>
+                <w:rFonts w:cs="Consolas"/>
+                <w:color w:val="000000"/>
+                <w:lang w:val="en-US"/>
+              </w:rPr>
+              <w:t xml:space="preserve">of </w:t>
+            </w:r>
+            <w:r>
+              <w:rPr>
+                <w:rFonts w:cs="Consolas"/>
+                <w:color w:val="000000"/>
+                <w:lang w:val="en-US"/>
+              </w:rPr>
+              <w:t>offset</w:t>
+            </w:r>
+            <w:r>
+              <w:rPr>
+                <w:rFonts w:cs="Consolas"/>
+                <w:color w:val="000000"/>
+                <w:lang w:val="en-US"/>
+              </w:rPr>
+              <w:t>s</w:t>
+            </w:r>
+            <w:r>
+              <w:rPr>
+                <w:rFonts w:cs="Consolas"/>
+                <w:color w:val="000000"/>
+                <w:lang w:val="en-US"/>
+              </w:rPr>
+              <w:t xml:space="preserve"> of each line</w:t>
+            </w:r>
+            <w:r>
+              <w:rPr>
+                <w:rFonts w:cs="Consolas"/>
+                <w:color w:val="000000"/>
+                <w:lang w:val="en-US"/>
+              </w:rPr>
+              <w:t xml:space="preserve"> from the first line inside the target source code buffer.</w:t>
+            </w:r>
+          </w:p>
+        </w:tc>
+      </w:tr>
+    </w:tbl>
+    <w:p>
+      <w:pPr>
+        <w:rPr>
+          <w:rFonts w:cs="Consolas"/>
+          <w:color w:val="000000"/>
+          <w:lang w:val="en-US"/>
+        </w:rPr>
+      </w:pPr>
+    </w:p>
+    <w:p>
+      <w:pPr>
+        <w:rPr>
+          <w:rFonts w:cs="Consolas"/>
+          <w:color w:val="000000"/>
+          <w:lang w:val="en-US"/>
+        </w:rPr>
+      </w:pPr>
+      <w:r>
+        <w:rPr>
+          <w:rFonts w:cs="Consolas"/>
+          <w:color w:val="000000"/>
+          <w:lang w:val="en-US"/>
+        </w:rPr>
+        <w:t>Given these item</w:t>
+      </w:r>
+      <w:r>
+        <w:rPr>
+          <w:rFonts w:cs="Consolas"/>
+          <w:color w:val="000000"/>
+          <w:lang w:val="en-US"/>
+        </w:rPr>
+        <w:t>s, it is possible by translating</w:t>
+      </w:r>
+      <w:r>
+        <w:rPr>
+          <w:rFonts w:cs="Consolas"/>
+          <w:color w:val="000000"/>
+          <w:lang w:val="en-US"/>
+        </w:rPr>
+        <w:t xml:space="preserve"> these position</w:t>
+      </w:r>
+      <w:r>
+        <w:rPr>
+          <w:rFonts w:cs="Consolas"/>
+          <w:color w:val="000000"/>
+          <w:lang w:val="en-US"/>
+        </w:rPr>
+        <w:t>s</w:t>
+      </w:r>
+      <w:r>
+        <w:rPr>
+          <w:rFonts w:cs="Consolas"/>
+          <w:color w:val="000000"/>
+          <w:lang w:val="en-US"/>
+        </w:rPr>
+        <w:t>, to the portion of text covered by the Node’s lines, to calculate the (</w:t>
+      </w:r>
+      <w:r>
+        <w:rPr>
+          <w:rFonts w:cs="Consolas"/>
+          <w:b/>
+          <w:color w:val="000000"/>
+          <w:lang w:val="en-US"/>
+        </w:rPr>
+        <w:t>From</w:t>
+      </w:r>
+      <w:r>
+        <w:rPr>
+          <w:rFonts w:cs="Consolas"/>
+          <w:color w:val="000000"/>
+          <w:lang w:val="en-US"/>
+        </w:rPr>
+        <w:t xml:space="preserve">, </w:t>
+      </w:r>
+      <w:r>
+        <w:rPr>
+          <w:rFonts w:cs="Consolas"/>
+          <w:b/>
+          <w:color w:val="000000"/>
+          <w:lang w:val="en-US"/>
+        </w:rPr>
+        <w:t>T</w:t>
+      </w:r>
+      <w:r>
+        <w:rPr>
+          <w:rFonts w:cs="Consolas"/>
+          <w:b/>
+          <w:color w:val="000000"/>
+          <w:lang w:val="en-US"/>
+        </w:rPr>
+        <w:t>o</w:t>
+      </w:r>
+      <w:r>
+        <w:rPr>
+          <w:rFonts w:cs="Consolas"/>
+          <w:color w:val="000000"/>
+          <w:lang w:val="en-US"/>
+        </w:rPr>
+        <w:t>) positions of the Node with</w:t>
+      </w:r>
+      <w:r>
+        <w:rPr>
+          <w:rFonts w:cs="Consolas"/>
+          <w:color w:val="000000"/>
+          <w:lang w:val="en-US"/>
+        </w:rPr>
+        <w:t>in</w:t>
+      </w:r>
+      <w:bookmarkStart w:id="0" w:name="_GoBack"/>
+      <w:bookmarkEnd w:id="0"/>
+      <w:r>
+        <w:rPr>
+          <w:rFonts w:cs="Consolas"/>
+          <w:color w:val="000000"/>
+          <w:lang w:val="en-US"/>
+        </w:rPr>
+        <w:t xml:space="preserve"> the target source code buffer.</w:t>
+      </w:r>
+    </w:p>
+    <w:p>
+      <w:pPr>
+        <w:rPr>
+          <w:lang w:val="en-US"/>
+        </w:rPr>
+      </w:pPr>
+    </w:p>
+    <w:p>
+      <w:pPr>
         <w:rPr>
           <w:lang w:val="en-US"/>
         </w:rPr>
@@ -4937,9 +7544,9 @@
     </w:lvl>
   </w:abstractNum>
   <w:abstractNum w:abstractNumId="2" w15:restartNumberingAfterBreak="0">
-    <w:nsid w:val="669957E8"/>
+    <w:nsid w:val="612F23E4"/>
     <w:multiLevelType w:val="hybridMultilevel"/>
-    <w:tmpl w:val="3ADC5546"/>
+    <w:tmpl w:val="E2602EDE"/>
     <w:lvl w:ilvl="0" w:tplc="040C0001">
       <w:start w:val="1"/>
       <w:numFmt w:val="bullet"/>
@@ -5050,9 +7657,235 @@
     </w:lvl>
   </w:abstractNum>
   <w:abstractNum w:abstractNumId="3" w15:restartNumberingAfterBreak="0">
+    <w:nsid w:val="669957E8"/>
+    <w:multiLevelType w:val="hybridMultilevel"/>
+    <w:tmpl w:val="3ADC5546"/>
+    <w:lvl w:ilvl="0" w:tplc="040C0001">
+      <w:start w:val="1"/>
+      <w:numFmt w:val="bullet"/>
+      <w:lvlText w:val=""/>
+      <w:lvlJc w:val="left"/>
+      <w:pPr>
+        <w:ind w:left="720" w:hanging="360"/>
+      </w:pPr>
+      <w:rPr>
+        <w:rFonts w:ascii="Symbol" w:hAnsi="Symbol" w:hint="default"/>
+      </w:rPr>
+    </w:lvl>
+    <w:lvl w:ilvl="1" w:tplc="040C0003" w:tentative="1">
+      <w:start w:val="1"/>
+      <w:numFmt w:val="bullet"/>
+      <w:lvlText w:val="o"/>
+      <w:lvlJc w:val="left"/>
+      <w:pPr>
+        <w:ind w:left="1440" w:hanging="360"/>
+      </w:pPr>
+      <w:rPr>
+        <w:rFonts w:ascii="Courier New" w:hAnsi="Courier New" w:cs="Courier New" w:hint="default"/>
+      </w:rPr>
+    </w:lvl>
+    <w:lvl w:ilvl="2" w:tplc="040C0005" w:tentative="1">
+      <w:start w:val="1"/>
+      <w:numFmt w:val="bullet"/>
+      <w:lvlText w:val=""/>
+      <w:lvlJc w:val="left"/>
+      <w:pPr>
+        <w:ind w:left="2160" w:hanging="360"/>
+      </w:pPr>
+      <w:rPr>
+        <w:rFonts w:ascii="Wingdings" w:hAnsi="Wingdings" w:hint="default"/>
+      </w:rPr>
+    </w:lvl>
+    <w:lvl w:ilvl="3" w:tplc="040C0001" w:tentative="1">
+      <w:start w:val="1"/>
+      <w:numFmt w:val="bullet"/>
+      <w:lvlText w:val=""/>
+      <w:lvlJc w:val="left"/>
+      <w:pPr>
+        <w:ind w:left="2880" w:hanging="360"/>
+      </w:pPr>
+      <w:rPr>
+        <w:rFonts w:ascii="Symbol" w:hAnsi="Symbol" w:hint="default"/>
+      </w:rPr>
+    </w:lvl>
+    <w:lvl w:ilvl="4" w:tplc="040C0003" w:tentative="1">
+      <w:start w:val="1"/>
+      <w:numFmt w:val="bullet"/>
+      <w:lvlText w:val="o"/>
+      <w:lvlJc w:val="left"/>
+      <w:pPr>
+        <w:ind w:left="3600" w:hanging="360"/>
+      </w:pPr>
+      <w:rPr>
+        <w:rFonts w:ascii="Courier New" w:hAnsi="Courier New" w:cs="Courier New" w:hint="default"/>
+      </w:rPr>
+    </w:lvl>
+    <w:lvl w:ilvl="5" w:tplc="040C0005" w:tentative="1">
+      <w:start w:val="1"/>
+      <w:numFmt w:val="bullet"/>
+      <w:lvlText w:val=""/>
+      <w:lvlJc w:val="left"/>
+      <w:pPr>
+        <w:ind w:left="4320" w:hanging="360"/>
+      </w:pPr>
+      <w:rPr>
+        <w:rFonts w:ascii="Wingdings" w:hAnsi="Wingdings" w:hint="default"/>
+      </w:rPr>
+    </w:lvl>
+    <w:lvl w:ilvl="6" w:tplc="040C0001" w:tentative="1">
+      <w:start w:val="1"/>
+      <w:numFmt w:val="bullet"/>
+      <w:lvlText w:val=""/>
+      <w:lvlJc w:val="left"/>
+      <w:pPr>
+        <w:ind w:left="5040" w:hanging="360"/>
+      </w:pPr>
+      <w:rPr>
+        <w:rFonts w:ascii="Symbol" w:hAnsi="Symbol" w:hint="default"/>
+      </w:rPr>
+    </w:lvl>
+    <w:lvl w:ilvl="7" w:tplc="040C0003" w:tentative="1">
+      <w:start w:val="1"/>
+      <w:numFmt w:val="bullet"/>
+      <w:lvlText w:val="o"/>
+      <w:lvlJc w:val="left"/>
+      <w:pPr>
+        <w:ind w:left="5760" w:hanging="360"/>
+      </w:pPr>
+      <w:rPr>
+        <w:rFonts w:ascii="Courier New" w:hAnsi="Courier New" w:cs="Courier New" w:hint="default"/>
+      </w:rPr>
+    </w:lvl>
+    <w:lvl w:ilvl="8" w:tplc="040C0005" w:tentative="1">
+      <w:start w:val="1"/>
+      <w:numFmt w:val="bullet"/>
+      <w:lvlText w:val=""/>
+      <w:lvlJc w:val="left"/>
+      <w:pPr>
+        <w:ind w:left="6480" w:hanging="360"/>
+      </w:pPr>
+      <w:rPr>
+        <w:rFonts w:ascii="Wingdings" w:hAnsi="Wingdings" w:hint="default"/>
+      </w:rPr>
+    </w:lvl>
+  </w:abstractNum>
+  <w:abstractNum w:abstractNumId="4" w15:restartNumberingAfterBreak="0">
     <w:nsid w:val="78D4246F"/>
     <w:multiLevelType w:val="hybridMultilevel"/>
     <w:tmpl w:val="F9DE79B8"/>
+    <w:lvl w:ilvl="0" w:tplc="040C0001">
+      <w:start w:val="1"/>
+      <w:numFmt w:val="bullet"/>
+      <w:lvlText w:val=""/>
+      <w:lvlJc w:val="left"/>
+      <w:pPr>
+        <w:ind w:left="720" w:hanging="360"/>
+      </w:pPr>
+      <w:rPr>
+        <w:rFonts w:ascii="Symbol" w:hAnsi="Symbol" w:hint="default"/>
+      </w:rPr>
+    </w:lvl>
+    <w:lvl w:ilvl="1" w:tplc="040C0003" w:tentative="1">
+      <w:start w:val="1"/>
+      <w:numFmt w:val="bullet"/>
+      <w:lvlText w:val="o"/>
+      <w:lvlJc w:val="left"/>
+      <w:pPr>
+        <w:ind w:left="1440" w:hanging="360"/>
+      </w:pPr>
+      <w:rPr>
+        <w:rFonts w:ascii="Courier New" w:hAnsi="Courier New" w:cs="Courier New" w:hint="default"/>
+      </w:rPr>
+    </w:lvl>
+    <w:lvl w:ilvl="2" w:tplc="040C0005" w:tentative="1">
+      <w:start w:val="1"/>
+      <w:numFmt w:val="bullet"/>
+      <w:lvlText w:val=""/>
+      <w:lvlJc w:val="left"/>
+      <w:pPr>
+        <w:ind w:left="2160" w:hanging="360"/>
+      </w:pPr>
+      <w:rPr>
+        <w:rFonts w:ascii="Wingdings" w:hAnsi="Wingdings" w:hint="default"/>
+      </w:rPr>
+    </w:lvl>
+    <w:lvl w:ilvl="3" w:tplc="040C0001" w:tentative="1">
+      <w:start w:val="1"/>
+      <w:numFmt w:val="bullet"/>
+      <w:lvlText w:val=""/>
+      <w:lvlJc w:val="left"/>
+      <w:pPr>
+        <w:ind w:left="2880" w:hanging="360"/>
+      </w:pPr>
+      <w:rPr>
+        <w:rFonts w:ascii="Symbol" w:hAnsi="Symbol" w:hint="default"/>
+      </w:rPr>
+    </w:lvl>
+    <w:lvl w:ilvl="4" w:tplc="040C0003" w:tentative="1">
+      <w:start w:val="1"/>
+      <w:numFmt w:val="bullet"/>
+      <w:lvlText w:val="o"/>
+      <w:lvlJc w:val="left"/>
+      <w:pPr>
+        <w:ind w:left="3600" w:hanging="360"/>
+      </w:pPr>
+      <w:rPr>
+        <w:rFonts w:ascii="Courier New" w:hAnsi="Courier New" w:cs="Courier New" w:hint="default"/>
+      </w:rPr>
+    </w:lvl>
+    <w:lvl w:ilvl="5" w:tplc="040C0005" w:tentative="1">
+      <w:start w:val="1"/>
+      <w:numFmt w:val="bullet"/>
+      <w:lvlText w:val=""/>
+      <w:lvlJc w:val="left"/>
+      <w:pPr>
+        <w:ind w:left="4320" w:hanging="360"/>
+      </w:pPr>
+      <w:rPr>
+        <w:rFonts w:ascii="Wingdings" w:hAnsi="Wingdings" w:hint="default"/>
+      </w:rPr>
+    </w:lvl>
+    <w:lvl w:ilvl="6" w:tplc="040C0001" w:tentative="1">
+      <w:start w:val="1"/>
+      <w:numFmt w:val="bullet"/>
+      <w:lvlText w:val=""/>
+      <w:lvlJc w:val="left"/>
+      <w:pPr>
+        <w:ind w:left="5040" w:hanging="360"/>
+      </w:pPr>
+      <w:rPr>
+        <w:rFonts w:ascii="Symbol" w:hAnsi="Symbol" w:hint="default"/>
+      </w:rPr>
+    </w:lvl>
+    <w:lvl w:ilvl="7" w:tplc="040C0003" w:tentative="1">
+      <w:start w:val="1"/>
+      <w:numFmt w:val="bullet"/>
+      <w:lvlText w:val="o"/>
+      <w:lvlJc w:val="left"/>
+      <w:pPr>
+        <w:ind w:left="5760" w:hanging="360"/>
+      </w:pPr>
+      <w:rPr>
+        <w:rFonts w:ascii="Courier New" w:hAnsi="Courier New" w:cs="Courier New" w:hint="default"/>
+      </w:rPr>
+    </w:lvl>
+    <w:lvl w:ilvl="8" w:tplc="040C0005" w:tentative="1">
+      <w:start w:val="1"/>
+      <w:numFmt w:val="bullet"/>
+      <w:lvlText w:val=""/>
+      <w:lvlJc w:val="left"/>
+      <w:pPr>
+        <w:ind w:left="6480" w:hanging="360"/>
+      </w:pPr>
+      <w:rPr>
+        <w:rFonts w:ascii="Wingdings" w:hAnsi="Wingdings" w:hint="default"/>
+      </w:rPr>
+    </w:lvl>
+  </w:abstractNum>
+  <w:abstractNum w:abstractNumId="5" w15:restartNumberingAfterBreak="0">
+    <w:nsid w:val="7F70386E"/>
+    <w:multiLevelType w:val="hybridMultilevel"/>
+    <w:tmpl w:val="19A2CC4A"/>
     <w:lvl w:ilvl="0" w:tplc="040C0001">
       <w:start w:val="1"/>
       <w:numFmt w:val="bullet"/>
@@ -5169,9 +8002,15 @@
     <w:abstractNumId w:val="0"/>
   </w:num>
   <w:num w:numId="3">
+    <w:abstractNumId w:val="4"/>
+  </w:num>
+  <w:num w:numId="4">
     <w:abstractNumId w:val="3"/>
   </w:num>
-  <w:num w:numId="4">
+  <w:num w:numId="5">
+    <w:abstractNumId w:val="5"/>
+  </w:num>
+  <w:num w:numId="6">
     <w:abstractNumId w:val="2"/>
   </w:num>
 </w:numbering>
@@ -7386,7 +10225,7 @@
         <a:p>
           <a:r>
             <a:rPr lang="fr-FR"/>
-            <a:t>Syntatical Analysis</a:t>
+            <a:t>Syntactical Analysis</a:t>
           </a:r>
         </a:p>
       </dgm:t>
@@ -7494,7 +10333,7 @@
         <a:p>
           <a:r>
             <a:rPr lang="fr-FR"/>
-            <a:t>Output is a a Cobol85 source file</a:t>
+            <a:t>Output is a Cobol85 source file</a:t>
           </a:r>
         </a:p>
       </dgm:t>
@@ -7530,6 +10369,13 @@
         </dgm:presLayoutVars>
       </dgm:prSet>
       <dgm:spPr/>
+      <dgm:t>
+        <a:bodyPr/>
+        <a:lstStyle/>
+        <a:p>
+          <a:endParaRPr lang="fr-FR"/>
+        </a:p>
+      </dgm:t>
     </dgm:pt>
     <dgm:pt modelId="{FC556180-303D-4D28-9EA3-E2553F4CDB8B}" type="pres">
       <dgm:prSet presAssocID="{9BDE6696-EC6E-43B1-BCCD-7DF6C0F37085}" presName="composite" presStyleCnt="0"/>
@@ -7581,10 +10427,24 @@
     <dgm:pt modelId="{1636E14E-EBB4-4B99-AE6F-4A0F5D38B839}" type="pres">
       <dgm:prSet presAssocID="{F1EBDC8C-E534-429C-A821-FA16BAE87B3E}" presName="sibTrans" presStyleLbl="sibTrans2D1" presStyleIdx="0" presStyleCnt="2"/>
       <dgm:spPr/>
+      <dgm:t>
+        <a:bodyPr/>
+        <a:lstStyle/>
+        <a:p>
+          <a:endParaRPr lang="fr-FR"/>
+        </a:p>
+      </dgm:t>
     </dgm:pt>
     <dgm:pt modelId="{F11943A4-39E1-4CE1-B738-13CF5E867818}" type="pres">
       <dgm:prSet presAssocID="{F1EBDC8C-E534-429C-A821-FA16BAE87B3E}" presName="connTx" presStyleLbl="sibTrans2D1" presStyleIdx="0" presStyleCnt="2"/>
       <dgm:spPr/>
+      <dgm:t>
+        <a:bodyPr/>
+        <a:lstStyle/>
+        <a:p>
+          <a:endParaRPr lang="fr-FR"/>
+        </a:p>
+      </dgm:t>
     </dgm:pt>
     <dgm:pt modelId="{5951351A-E580-4316-A1FC-603924262C6A}" type="pres">
       <dgm:prSet presAssocID="{887E9EC5-0087-44F3-A2B7-D46FC277B790}" presName="composite" presStyleCnt="0"/>
@@ -7636,10 +10496,24 @@
     <dgm:pt modelId="{6AE2B1EA-449F-4728-9ACA-7EE73691E904}" type="pres">
       <dgm:prSet presAssocID="{C9BC459A-3596-4C13-8EF1-9042F70EED3C}" presName="sibTrans" presStyleLbl="sibTrans2D1" presStyleIdx="1" presStyleCnt="2"/>
       <dgm:spPr/>
+      <dgm:t>
+        <a:bodyPr/>
+        <a:lstStyle/>
+        <a:p>
+          <a:endParaRPr lang="fr-FR"/>
+        </a:p>
+      </dgm:t>
     </dgm:pt>
     <dgm:pt modelId="{AF03BADF-3D79-4E6B-8840-0AA7CBD89452}" type="pres">
       <dgm:prSet presAssocID="{C9BC459A-3596-4C13-8EF1-9042F70EED3C}" presName="connTx" presStyleLbl="sibTrans2D1" presStyleIdx="1" presStyleCnt="2"/>
       <dgm:spPr/>
+      <dgm:t>
+        <a:bodyPr/>
+        <a:lstStyle/>
+        <a:p>
+          <a:endParaRPr lang="fr-FR"/>
+        </a:p>
+      </dgm:t>
     </dgm:pt>
     <dgm:pt modelId="{E2816034-2F0A-43DB-85A3-B858AECA23CD}" type="pres">
       <dgm:prSet presAssocID="{E8D2E477-4465-478A-999D-7991CB1DD530}" presName="composite" presStyleCnt="0"/>
@@ -7654,10 +10528,24 @@
         </dgm:presLayoutVars>
       </dgm:prSet>
       <dgm:spPr/>
+      <dgm:t>
+        <a:bodyPr/>
+        <a:lstStyle/>
+        <a:p>
+          <a:endParaRPr lang="fr-FR"/>
+        </a:p>
+      </dgm:t>
     </dgm:pt>
     <dgm:pt modelId="{5B7300FE-8445-4D18-A89A-DB639BDEEF3C}" type="pres">
       <dgm:prSet presAssocID="{E8D2E477-4465-478A-999D-7991CB1DD530}" presName="parSh" presStyleLbl="node1" presStyleIdx="2" presStyleCnt="3"/>
       <dgm:spPr/>
+      <dgm:t>
+        <a:bodyPr/>
+        <a:lstStyle/>
+        <a:p>
+          <a:endParaRPr lang="fr-FR"/>
+        </a:p>
+      </dgm:t>
     </dgm:pt>
     <dgm:pt modelId="{990C344A-4035-4660-91F1-946922E43492}" type="pres">
       <dgm:prSet presAssocID="{E8D2E477-4465-478A-999D-7991CB1DD530}" presName="desTx" presStyleLbl="fgAcc1" presStyleIdx="2" presStyleCnt="3">
@@ -7676,42 +10564,42 @@
     </dgm:pt>
   </dgm:ptLst>
   <dgm:cxnLst>
-    <dgm:cxn modelId="{0D73B027-E068-46AD-8903-601A2F66BC8B}" type="presOf" srcId="{9BDE6696-EC6E-43B1-BCCD-7DF6C0F37085}" destId="{C768B024-EEA1-45C1-8D17-40E92FBB61AA}" srcOrd="1" destOrd="0" presId="urn:microsoft.com/office/officeart/2005/8/layout/process3"/>
-    <dgm:cxn modelId="{2D837648-544E-4AB6-89A2-FB59FCAD886E}" type="presOf" srcId="{E8D2E477-4465-478A-999D-7991CB1DD530}" destId="{C824CF0B-7680-459E-B6BE-371009333F46}" srcOrd="0" destOrd="0" presId="urn:microsoft.com/office/officeart/2005/8/layout/process3"/>
-    <dgm:cxn modelId="{729DE4B6-52DE-4EB5-A9EA-CF111EF47DD7}" type="presOf" srcId="{F1EBDC8C-E534-429C-A821-FA16BAE87B3E}" destId="{F11943A4-39E1-4CE1-B738-13CF5E867818}" srcOrd="1" destOrd="0" presId="urn:microsoft.com/office/officeart/2005/8/layout/process3"/>
-    <dgm:cxn modelId="{D98BFBB2-A948-477C-BA91-E9D81B66C80C}" type="presOf" srcId="{85B19C4D-7D27-4375-A19D-2B2C6DE9DE3A}" destId="{990C344A-4035-4660-91F1-946922E43492}" srcOrd="0" destOrd="0" presId="urn:microsoft.com/office/officeart/2005/8/layout/process3"/>
-    <dgm:cxn modelId="{0B0F834E-546E-4863-8B25-867C5804F8E2}" type="presOf" srcId="{E8D2E477-4465-478A-999D-7991CB1DD530}" destId="{5B7300FE-8445-4D18-A89A-DB639BDEEF3C}" srcOrd="1" destOrd="0" presId="urn:microsoft.com/office/officeart/2005/8/layout/process3"/>
-    <dgm:cxn modelId="{071F1CD3-F559-42C9-87FE-694B8B8D8482}" type="presOf" srcId="{C9BC459A-3596-4C13-8EF1-9042F70EED3C}" destId="{AF03BADF-3D79-4E6B-8840-0AA7CBD89452}" srcOrd="1" destOrd="0" presId="urn:microsoft.com/office/officeart/2005/8/layout/process3"/>
-    <dgm:cxn modelId="{767C742B-707B-4C2C-97DE-79E77C409057}" type="presOf" srcId="{F1EBDC8C-E534-429C-A821-FA16BAE87B3E}" destId="{1636E14E-EBB4-4B99-AE6F-4A0F5D38B839}" srcOrd="0" destOrd="0" presId="urn:microsoft.com/office/officeart/2005/8/layout/process3"/>
+    <dgm:cxn modelId="{94D6E730-D5FB-4A32-B1BD-77F67EEF4997}" type="presOf" srcId="{E8D2E477-4465-478A-999D-7991CB1DD530}" destId="{5B7300FE-8445-4D18-A89A-DB639BDEEF3C}" srcOrd="1" destOrd="0" presId="urn:microsoft.com/office/officeart/2005/8/layout/process3"/>
+    <dgm:cxn modelId="{CC5A46B2-1779-4707-9988-A5F86397E933}" srcId="{887E9EC5-0087-44F3-A2B7-D46FC277B790}" destId="{81A94611-FCE4-4CBB-B6EA-9B822CBE22BB}" srcOrd="0" destOrd="0" parTransId="{F6B1C5EC-4655-4496-819F-D72F54F6D691}" sibTransId="{ED2D9012-C4AF-4D79-8A7A-1C045FED9E0C}"/>
+    <dgm:cxn modelId="{B7113224-B06A-4AD6-8F4D-D2F1B5AB24BD}" type="presOf" srcId="{81A94611-FCE4-4CBB-B6EA-9B822CBE22BB}" destId="{71BFA1EA-3D22-47C3-963D-293F1908708D}" srcOrd="0" destOrd="0" presId="urn:microsoft.com/office/officeart/2005/8/layout/process3"/>
+    <dgm:cxn modelId="{BFA484D4-818A-4378-873B-374F8329F96D}" type="presOf" srcId="{85B19C4D-7D27-4375-A19D-2B2C6DE9DE3A}" destId="{990C344A-4035-4660-91F1-946922E43492}" srcOrd="0" destOrd="0" presId="urn:microsoft.com/office/officeart/2005/8/layout/process3"/>
+    <dgm:cxn modelId="{E8B352F4-E95D-4622-B040-760B98848AD4}" type="presOf" srcId="{9BDE6696-EC6E-43B1-BCCD-7DF6C0F37085}" destId="{39E07438-20BA-463D-9B6D-C913AF2D5DF8}" srcOrd="0" destOrd="0" presId="urn:microsoft.com/office/officeart/2005/8/layout/process3"/>
+    <dgm:cxn modelId="{B172FA9D-FFAF-4D46-A0C3-2519D23129D0}" srcId="{6E11B86A-5290-49F8-8263-666DDBF9269F}" destId="{E8D2E477-4465-478A-999D-7991CB1DD530}" srcOrd="2" destOrd="0" parTransId="{0CE0A2AF-2C23-4FF7-A5E6-273E712956A2}" sibTransId="{CAA95058-0699-4429-8FEC-89A35D57D774}"/>
+    <dgm:cxn modelId="{4BD0C18D-B3D9-44F0-971C-8281D07F3138}" type="presOf" srcId="{F1EBDC8C-E534-429C-A821-FA16BAE87B3E}" destId="{F11943A4-39E1-4CE1-B738-13CF5E867818}" srcOrd="1" destOrd="0" presId="urn:microsoft.com/office/officeart/2005/8/layout/process3"/>
+    <dgm:cxn modelId="{06E43FD5-DC83-483F-88AA-158F6025FD65}" type="presOf" srcId="{F1EBDC8C-E534-429C-A821-FA16BAE87B3E}" destId="{1636E14E-EBB4-4B99-AE6F-4A0F5D38B839}" srcOrd="0" destOrd="0" presId="urn:microsoft.com/office/officeart/2005/8/layout/process3"/>
+    <dgm:cxn modelId="{A672D234-8037-4A67-9673-F5191B4D5E12}" type="presOf" srcId="{887E9EC5-0087-44F3-A2B7-D46FC277B790}" destId="{44FB5608-0C03-4032-9423-BCB98806F0EA}" srcOrd="1" destOrd="0" presId="urn:microsoft.com/office/officeart/2005/8/layout/process3"/>
     <dgm:cxn modelId="{A9168DE0-17E7-496C-B8FD-85BFCB948844}" srcId="{9BDE6696-EC6E-43B1-BCCD-7DF6C0F37085}" destId="{0D3312D7-EB60-43BF-B010-65D4D8356E8F}" srcOrd="0" destOrd="0" parTransId="{AF8D9B81-9433-41D7-9F09-A261757510DC}" sibTransId="{3A9A384A-DFA2-4429-8E68-137CF84AA4B1}"/>
-    <dgm:cxn modelId="{E4CE4D31-A746-4AFD-8DE6-C4E8BFED2005}" type="presOf" srcId="{0D3312D7-EB60-43BF-B010-65D4D8356E8F}" destId="{D7DA6F6F-56DE-4E9B-934F-CDA2DEFEA8B2}" srcOrd="0" destOrd="0" presId="urn:microsoft.com/office/officeart/2005/8/layout/process3"/>
-    <dgm:cxn modelId="{CC5A46B2-1779-4707-9988-A5F86397E933}" srcId="{887E9EC5-0087-44F3-A2B7-D46FC277B790}" destId="{81A94611-FCE4-4CBB-B6EA-9B822CBE22BB}" srcOrd="0" destOrd="0" parTransId="{F6B1C5EC-4655-4496-819F-D72F54F6D691}" sibTransId="{ED2D9012-C4AF-4D79-8A7A-1C045FED9E0C}"/>
-    <dgm:cxn modelId="{3A072DC5-D7C5-4FAA-98CC-DE06171273A0}" type="presOf" srcId="{887E9EC5-0087-44F3-A2B7-D46FC277B790}" destId="{44FB5608-0C03-4032-9423-BCB98806F0EA}" srcOrd="1" destOrd="0" presId="urn:microsoft.com/office/officeart/2005/8/layout/process3"/>
+    <dgm:cxn modelId="{6EE87D03-524B-4A69-A2D3-5C4FC520AD89}" type="presOf" srcId="{9BDE6696-EC6E-43B1-BCCD-7DF6C0F37085}" destId="{C768B024-EEA1-45C1-8D17-40E92FBB61AA}" srcOrd="1" destOrd="0" presId="urn:microsoft.com/office/officeart/2005/8/layout/process3"/>
+    <dgm:cxn modelId="{7A885149-FBDF-47FB-9525-0AF3858B8F18}" srcId="{6E11B86A-5290-49F8-8263-666DDBF9269F}" destId="{887E9EC5-0087-44F3-A2B7-D46FC277B790}" srcOrd="1" destOrd="0" parTransId="{07FA0D5D-9B1A-413F-B800-8729BC62D354}" sibTransId="{C9BC459A-3596-4C13-8EF1-9042F70EED3C}"/>
     <dgm:cxn modelId="{509572F7-96D3-4F88-B543-99FC00B37A0B}" srcId="{E8D2E477-4465-478A-999D-7991CB1DD530}" destId="{85B19C4D-7D27-4375-A19D-2B2C6DE9DE3A}" srcOrd="0" destOrd="0" parTransId="{57FBB495-6820-4361-B583-DB855FD4AB9A}" sibTransId="{EEDE7427-92AC-4B97-B3E4-E330B34060E3}"/>
-    <dgm:cxn modelId="{DD58948E-0479-44AB-8FB0-0F15773F2A83}" type="presOf" srcId="{887E9EC5-0087-44F3-A2B7-D46FC277B790}" destId="{7AF423FD-AD00-46C7-AFB2-3AEE26D6B151}" srcOrd="0" destOrd="0" presId="urn:microsoft.com/office/officeart/2005/8/layout/process3"/>
+    <dgm:cxn modelId="{CBD05519-6880-41E1-94FE-6C3D12F99741}" type="presOf" srcId="{887E9EC5-0087-44F3-A2B7-D46FC277B790}" destId="{7AF423FD-AD00-46C7-AFB2-3AEE26D6B151}" srcOrd="0" destOrd="0" presId="urn:microsoft.com/office/officeart/2005/8/layout/process3"/>
+    <dgm:cxn modelId="{62A48CCC-4643-48E4-8284-C796982ACAAB}" type="presOf" srcId="{0D3312D7-EB60-43BF-B010-65D4D8356E8F}" destId="{D7DA6F6F-56DE-4E9B-934F-CDA2DEFEA8B2}" srcOrd="0" destOrd="0" presId="urn:microsoft.com/office/officeart/2005/8/layout/process3"/>
+    <dgm:cxn modelId="{D06276D4-145F-4230-88AF-0E366EECD941}" type="presOf" srcId="{E8D2E477-4465-478A-999D-7991CB1DD530}" destId="{C824CF0B-7680-459E-B6BE-371009333F46}" srcOrd="0" destOrd="0" presId="urn:microsoft.com/office/officeart/2005/8/layout/process3"/>
     <dgm:cxn modelId="{5BFF84A8-86B0-42A5-89B6-1E512560EE4B}" srcId="{6E11B86A-5290-49F8-8263-666DDBF9269F}" destId="{9BDE6696-EC6E-43B1-BCCD-7DF6C0F37085}" srcOrd="0" destOrd="0" parTransId="{71AF2CE8-E7B3-44AB-8D49-F31AEDC1086B}" sibTransId="{F1EBDC8C-E534-429C-A821-FA16BAE87B3E}"/>
-    <dgm:cxn modelId="{8209FA98-D08C-499A-90EF-E8C6F3CF0C44}" type="presOf" srcId="{81A94611-FCE4-4CBB-B6EA-9B822CBE22BB}" destId="{71BFA1EA-3D22-47C3-963D-293F1908708D}" srcOrd="0" destOrd="0" presId="urn:microsoft.com/office/officeart/2005/8/layout/process3"/>
-    <dgm:cxn modelId="{B172FA9D-FFAF-4D46-A0C3-2519D23129D0}" srcId="{6E11B86A-5290-49F8-8263-666DDBF9269F}" destId="{E8D2E477-4465-478A-999D-7991CB1DD530}" srcOrd="2" destOrd="0" parTransId="{0CE0A2AF-2C23-4FF7-A5E6-273E712956A2}" sibTransId="{CAA95058-0699-4429-8FEC-89A35D57D774}"/>
-    <dgm:cxn modelId="{7A885149-FBDF-47FB-9525-0AF3858B8F18}" srcId="{6E11B86A-5290-49F8-8263-666DDBF9269F}" destId="{887E9EC5-0087-44F3-A2B7-D46FC277B790}" srcOrd="1" destOrd="0" parTransId="{07FA0D5D-9B1A-413F-B800-8729BC62D354}" sibTransId="{C9BC459A-3596-4C13-8EF1-9042F70EED3C}"/>
-    <dgm:cxn modelId="{E5CD8094-8290-4F35-B7F6-5A3D5E743F5D}" type="presOf" srcId="{9BDE6696-EC6E-43B1-BCCD-7DF6C0F37085}" destId="{39E07438-20BA-463D-9B6D-C913AF2D5DF8}" srcOrd="0" destOrd="0" presId="urn:microsoft.com/office/officeart/2005/8/layout/process3"/>
-    <dgm:cxn modelId="{F3BBC176-DE7D-4D48-9B93-A8BA0E5D682A}" type="presOf" srcId="{6E11B86A-5290-49F8-8263-666DDBF9269F}" destId="{D3FCD9A7-3099-4077-B94C-0ADC8C58D934}" srcOrd="0" destOrd="0" presId="urn:microsoft.com/office/officeart/2005/8/layout/process3"/>
-    <dgm:cxn modelId="{A20E52F2-AF83-4F5A-898F-78B7929EF5CD}" type="presOf" srcId="{C9BC459A-3596-4C13-8EF1-9042F70EED3C}" destId="{6AE2B1EA-449F-4728-9ACA-7EE73691E904}" srcOrd="0" destOrd="0" presId="urn:microsoft.com/office/officeart/2005/8/layout/process3"/>
-    <dgm:cxn modelId="{F7824536-5A53-4CDB-9DF2-C9C6678C0DDD}" type="presParOf" srcId="{D3FCD9A7-3099-4077-B94C-0ADC8C58D934}" destId="{FC556180-303D-4D28-9EA3-E2553F4CDB8B}" srcOrd="0" destOrd="0" presId="urn:microsoft.com/office/officeart/2005/8/layout/process3"/>
-    <dgm:cxn modelId="{866D5CC0-8679-4BCC-B6CE-8FCA428AB565}" type="presParOf" srcId="{FC556180-303D-4D28-9EA3-E2553F4CDB8B}" destId="{39E07438-20BA-463D-9B6D-C913AF2D5DF8}" srcOrd="0" destOrd="0" presId="urn:microsoft.com/office/officeart/2005/8/layout/process3"/>
-    <dgm:cxn modelId="{4A6618DB-25D0-4380-B03A-55284BB532C3}" type="presParOf" srcId="{FC556180-303D-4D28-9EA3-E2553F4CDB8B}" destId="{C768B024-EEA1-45C1-8D17-40E92FBB61AA}" srcOrd="1" destOrd="0" presId="urn:microsoft.com/office/officeart/2005/8/layout/process3"/>
-    <dgm:cxn modelId="{9431047B-C35D-4CF1-AFCB-22AD38C3DDEA}" type="presParOf" srcId="{FC556180-303D-4D28-9EA3-E2553F4CDB8B}" destId="{D7DA6F6F-56DE-4E9B-934F-CDA2DEFEA8B2}" srcOrd="2" destOrd="0" presId="urn:microsoft.com/office/officeart/2005/8/layout/process3"/>
-    <dgm:cxn modelId="{4486D815-B2BE-45D5-BA43-9C4B8DFD5280}" type="presParOf" srcId="{D3FCD9A7-3099-4077-B94C-0ADC8C58D934}" destId="{1636E14E-EBB4-4B99-AE6F-4A0F5D38B839}" srcOrd="1" destOrd="0" presId="urn:microsoft.com/office/officeart/2005/8/layout/process3"/>
-    <dgm:cxn modelId="{E1F10D53-F380-48B9-974E-67DE421E9BFD}" type="presParOf" srcId="{1636E14E-EBB4-4B99-AE6F-4A0F5D38B839}" destId="{F11943A4-39E1-4CE1-B738-13CF5E867818}" srcOrd="0" destOrd="0" presId="urn:microsoft.com/office/officeart/2005/8/layout/process3"/>
-    <dgm:cxn modelId="{0ACFC21D-876D-4880-9B26-67AD0B5EA310}" type="presParOf" srcId="{D3FCD9A7-3099-4077-B94C-0ADC8C58D934}" destId="{5951351A-E580-4316-A1FC-603924262C6A}" srcOrd="2" destOrd="0" presId="urn:microsoft.com/office/officeart/2005/8/layout/process3"/>
-    <dgm:cxn modelId="{92D58C10-330D-4FB6-B6FB-562C381B101C}" type="presParOf" srcId="{5951351A-E580-4316-A1FC-603924262C6A}" destId="{7AF423FD-AD00-46C7-AFB2-3AEE26D6B151}" srcOrd="0" destOrd="0" presId="urn:microsoft.com/office/officeart/2005/8/layout/process3"/>
-    <dgm:cxn modelId="{AE324299-6915-4895-A72A-91C3C5C46938}" type="presParOf" srcId="{5951351A-E580-4316-A1FC-603924262C6A}" destId="{44FB5608-0C03-4032-9423-BCB98806F0EA}" srcOrd="1" destOrd="0" presId="urn:microsoft.com/office/officeart/2005/8/layout/process3"/>
-    <dgm:cxn modelId="{CB79C417-5A53-4AAC-B234-3869970CC59E}" type="presParOf" srcId="{5951351A-E580-4316-A1FC-603924262C6A}" destId="{71BFA1EA-3D22-47C3-963D-293F1908708D}" srcOrd="2" destOrd="0" presId="urn:microsoft.com/office/officeart/2005/8/layout/process3"/>
-    <dgm:cxn modelId="{547FDFBF-6A3F-45E6-B7F2-3DA3A607D74B}" type="presParOf" srcId="{D3FCD9A7-3099-4077-B94C-0ADC8C58D934}" destId="{6AE2B1EA-449F-4728-9ACA-7EE73691E904}" srcOrd="3" destOrd="0" presId="urn:microsoft.com/office/officeart/2005/8/layout/process3"/>
-    <dgm:cxn modelId="{F2A194B7-AD93-4CAA-8A83-9B11B9EDC892}" type="presParOf" srcId="{6AE2B1EA-449F-4728-9ACA-7EE73691E904}" destId="{AF03BADF-3D79-4E6B-8840-0AA7CBD89452}" srcOrd="0" destOrd="0" presId="urn:microsoft.com/office/officeart/2005/8/layout/process3"/>
-    <dgm:cxn modelId="{C13701B3-D75F-4D17-8546-1D40D0D0115C}" type="presParOf" srcId="{D3FCD9A7-3099-4077-B94C-0ADC8C58D934}" destId="{E2816034-2F0A-43DB-85A3-B858AECA23CD}" srcOrd="4" destOrd="0" presId="urn:microsoft.com/office/officeart/2005/8/layout/process3"/>
-    <dgm:cxn modelId="{E174C391-513F-4B7E-B817-AED55444A0FD}" type="presParOf" srcId="{E2816034-2F0A-43DB-85A3-B858AECA23CD}" destId="{C824CF0B-7680-459E-B6BE-371009333F46}" srcOrd="0" destOrd="0" presId="urn:microsoft.com/office/officeart/2005/8/layout/process3"/>
-    <dgm:cxn modelId="{77ECA405-25EF-48AC-B150-A1E864BBADD7}" type="presParOf" srcId="{E2816034-2F0A-43DB-85A3-B858AECA23CD}" destId="{5B7300FE-8445-4D18-A89A-DB639BDEEF3C}" srcOrd="1" destOrd="0" presId="urn:microsoft.com/office/officeart/2005/8/layout/process3"/>
-    <dgm:cxn modelId="{240D96B4-5870-4FC5-B083-ED32BF07371F}" type="presParOf" srcId="{E2816034-2F0A-43DB-85A3-B858AECA23CD}" destId="{990C344A-4035-4660-91F1-946922E43492}" srcOrd="2" destOrd="0" presId="urn:microsoft.com/office/officeart/2005/8/layout/process3"/>
+    <dgm:cxn modelId="{0579FA3B-01C9-4BAD-9910-FE0CAD4EB176}" type="presOf" srcId="{6E11B86A-5290-49F8-8263-666DDBF9269F}" destId="{D3FCD9A7-3099-4077-B94C-0ADC8C58D934}" srcOrd="0" destOrd="0" presId="urn:microsoft.com/office/officeart/2005/8/layout/process3"/>
+    <dgm:cxn modelId="{7980C60B-8D02-4ED6-AC01-FD363C655738}" type="presOf" srcId="{C9BC459A-3596-4C13-8EF1-9042F70EED3C}" destId="{6AE2B1EA-449F-4728-9ACA-7EE73691E904}" srcOrd="0" destOrd="0" presId="urn:microsoft.com/office/officeart/2005/8/layout/process3"/>
+    <dgm:cxn modelId="{06399BF6-DD0B-47A4-BB05-3F4B78E99FF0}" type="presOf" srcId="{C9BC459A-3596-4C13-8EF1-9042F70EED3C}" destId="{AF03BADF-3D79-4E6B-8840-0AA7CBD89452}" srcOrd="1" destOrd="0" presId="urn:microsoft.com/office/officeart/2005/8/layout/process3"/>
+    <dgm:cxn modelId="{D46DA468-880D-43A2-B352-70F1AD8B4C28}" type="presParOf" srcId="{D3FCD9A7-3099-4077-B94C-0ADC8C58D934}" destId="{FC556180-303D-4D28-9EA3-E2553F4CDB8B}" srcOrd="0" destOrd="0" presId="urn:microsoft.com/office/officeart/2005/8/layout/process3"/>
+    <dgm:cxn modelId="{904545A2-BF41-43A5-BAD4-4A43A003E9CF}" type="presParOf" srcId="{FC556180-303D-4D28-9EA3-E2553F4CDB8B}" destId="{39E07438-20BA-463D-9B6D-C913AF2D5DF8}" srcOrd="0" destOrd="0" presId="urn:microsoft.com/office/officeart/2005/8/layout/process3"/>
+    <dgm:cxn modelId="{F2694582-300F-4CE4-A871-DFE3AC2053D8}" type="presParOf" srcId="{FC556180-303D-4D28-9EA3-E2553F4CDB8B}" destId="{C768B024-EEA1-45C1-8D17-40E92FBB61AA}" srcOrd="1" destOrd="0" presId="urn:microsoft.com/office/officeart/2005/8/layout/process3"/>
+    <dgm:cxn modelId="{1EAF38FD-E3AD-4874-8B2F-6516B03A5989}" type="presParOf" srcId="{FC556180-303D-4D28-9EA3-E2553F4CDB8B}" destId="{D7DA6F6F-56DE-4E9B-934F-CDA2DEFEA8B2}" srcOrd="2" destOrd="0" presId="urn:microsoft.com/office/officeart/2005/8/layout/process3"/>
+    <dgm:cxn modelId="{2E800F06-C338-4644-A489-3A957DCB49A4}" type="presParOf" srcId="{D3FCD9A7-3099-4077-B94C-0ADC8C58D934}" destId="{1636E14E-EBB4-4B99-AE6F-4A0F5D38B839}" srcOrd="1" destOrd="0" presId="urn:microsoft.com/office/officeart/2005/8/layout/process3"/>
+    <dgm:cxn modelId="{92EE19A1-A69F-4565-B244-D32396814E1F}" type="presParOf" srcId="{1636E14E-EBB4-4B99-AE6F-4A0F5D38B839}" destId="{F11943A4-39E1-4CE1-B738-13CF5E867818}" srcOrd="0" destOrd="0" presId="urn:microsoft.com/office/officeart/2005/8/layout/process3"/>
+    <dgm:cxn modelId="{B1E094DF-0C55-4133-B0C3-D73C58313251}" type="presParOf" srcId="{D3FCD9A7-3099-4077-B94C-0ADC8C58D934}" destId="{5951351A-E580-4316-A1FC-603924262C6A}" srcOrd="2" destOrd="0" presId="urn:microsoft.com/office/officeart/2005/8/layout/process3"/>
+    <dgm:cxn modelId="{E3B4D1F0-0B60-4362-8EF3-6EF99AF68F2D}" type="presParOf" srcId="{5951351A-E580-4316-A1FC-603924262C6A}" destId="{7AF423FD-AD00-46C7-AFB2-3AEE26D6B151}" srcOrd="0" destOrd="0" presId="urn:microsoft.com/office/officeart/2005/8/layout/process3"/>
+    <dgm:cxn modelId="{B3C88096-AF9B-4A69-881B-C712276D8417}" type="presParOf" srcId="{5951351A-E580-4316-A1FC-603924262C6A}" destId="{44FB5608-0C03-4032-9423-BCB98806F0EA}" srcOrd="1" destOrd="0" presId="urn:microsoft.com/office/officeart/2005/8/layout/process3"/>
+    <dgm:cxn modelId="{D8983119-39B1-4616-B917-99FFD224C053}" type="presParOf" srcId="{5951351A-E580-4316-A1FC-603924262C6A}" destId="{71BFA1EA-3D22-47C3-963D-293F1908708D}" srcOrd="2" destOrd="0" presId="urn:microsoft.com/office/officeart/2005/8/layout/process3"/>
+    <dgm:cxn modelId="{BB284C78-2C39-40AB-8F45-54DA044B2304}" type="presParOf" srcId="{D3FCD9A7-3099-4077-B94C-0ADC8C58D934}" destId="{6AE2B1EA-449F-4728-9ACA-7EE73691E904}" srcOrd="3" destOrd="0" presId="urn:microsoft.com/office/officeart/2005/8/layout/process3"/>
+    <dgm:cxn modelId="{2145BED5-5E80-4E63-9AF3-280AA516BCE2}" type="presParOf" srcId="{6AE2B1EA-449F-4728-9ACA-7EE73691E904}" destId="{AF03BADF-3D79-4E6B-8840-0AA7CBD89452}" srcOrd="0" destOrd="0" presId="urn:microsoft.com/office/officeart/2005/8/layout/process3"/>
+    <dgm:cxn modelId="{F9ABC2DB-1866-45DA-A625-EDC3E20572F6}" type="presParOf" srcId="{D3FCD9A7-3099-4077-B94C-0ADC8C58D934}" destId="{E2816034-2F0A-43DB-85A3-B858AECA23CD}" srcOrd="4" destOrd="0" presId="urn:microsoft.com/office/officeart/2005/8/layout/process3"/>
+    <dgm:cxn modelId="{322A4F58-0B8E-49B2-8D29-BFE1C4B74868}" type="presParOf" srcId="{E2816034-2F0A-43DB-85A3-B858AECA23CD}" destId="{C824CF0B-7680-459E-B6BE-371009333F46}" srcOrd="0" destOrd="0" presId="urn:microsoft.com/office/officeart/2005/8/layout/process3"/>
+    <dgm:cxn modelId="{1E686AD4-3E16-424C-8749-5BDF11BC2828}" type="presParOf" srcId="{E2816034-2F0A-43DB-85A3-B858AECA23CD}" destId="{5B7300FE-8445-4D18-A89A-DB639BDEEF3C}" srcOrd="1" destOrd="0" presId="urn:microsoft.com/office/officeart/2005/8/layout/process3"/>
+    <dgm:cxn modelId="{03D4E2D9-BCE8-4EC1-90A3-A43116D5A400}" type="presParOf" srcId="{E2816034-2F0A-43DB-85A3-B858AECA23CD}" destId="{990C344A-4035-4660-91F1-946922E43492}" srcOrd="2" destOrd="0" presId="urn:microsoft.com/office/officeart/2005/8/layout/process3"/>
   </dgm:cxnLst>
   <dgm:bg/>
   <dgm:whole/>
@@ -7890,7 +10778,7 @@
         <a:p>
           <a:r>
             <a:rPr lang="fr-FR"/>
-            <a:t>This phase construct a Structure which consist on a linear representation of Nodes associated to source line. Each line is associated to its corresponding list of Nodes. Each Node is associated to its corresponding Source Code generation buffer.</a:t>
+            <a:t>This phase constructs a Structure which consist on a linear representation of Nodes associated to source line. Each line is associated to its corresponding list of Nodes. Each Node is associated to its corresponding Source Code generation buffer.</a:t>
           </a:r>
         </a:p>
       </dgm:t>
@@ -7962,7 +10850,7 @@
         <a:p>
           <a:r>
             <a:rPr lang="fr-FR"/>
-            <a:t>This phase run in linear time over the linear representation of nodes and perform COBOL85 code generation for each node.</a:t>
+            <a:t>This phase run in linearly over the linear representation of nodes and perform COBOL85 code generation for each node.</a:t>
           </a:r>
         </a:p>
       </dgm:t>
@@ -8337,6 +11225,13 @@
         </dgm:presLayoutVars>
       </dgm:prSet>
       <dgm:spPr/>
+      <dgm:t>
+        <a:bodyPr/>
+        <a:lstStyle/>
+        <a:p>
+          <a:endParaRPr lang="fr-FR"/>
+        </a:p>
+      </dgm:t>
     </dgm:pt>
     <dgm:pt modelId="{BC1B8A72-97F1-4CB6-AB21-AB5618960AF2}" type="pres">
       <dgm:prSet presAssocID="{746A6AE7-82DB-44A0-B035-3C1731F05488}" presName="composite" presStyleCnt="0"/>
@@ -8389,6 +11284,13 @@
         </dgm:presLayoutVars>
       </dgm:prSet>
       <dgm:spPr/>
+      <dgm:t>
+        <a:bodyPr/>
+        <a:lstStyle/>
+        <a:p>
+          <a:endParaRPr lang="fr-FR"/>
+        </a:p>
+      </dgm:t>
     </dgm:pt>
     <dgm:pt modelId="{43F82035-59B0-4BD6-8F84-1559ED907C5F}" type="pres">
       <dgm:prSet presAssocID="{D046602D-2C06-4FC0-BE27-FB1A84D7FB55}" presName="descendantText" presStyleLbl="alignAcc1" presStyleIdx="1" presStyleCnt="3" custScaleY="57101">
@@ -8421,6 +11323,13 @@
         </dgm:presLayoutVars>
       </dgm:prSet>
       <dgm:spPr/>
+      <dgm:t>
+        <a:bodyPr/>
+        <a:lstStyle/>
+        <a:p>
+          <a:endParaRPr lang="fr-FR"/>
+        </a:p>
+      </dgm:t>
     </dgm:pt>
     <dgm:pt modelId="{934E4A4F-7D74-4A5A-A34D-19858F6E31B6}" type="pres">
       <dgm:prSet presAssocID="{081C129F-516F-45B6-B677-C16E6714FF67}" presName="descendantText" presStyleLbl="alignAcc1" presStyleIdx="2" presStyleCnt="3" custScaleY="45287">
@@ -8439,50 +11348,50 @@
     </dgm:pt>
   </dgm:ptLst>
   <dgm:cxnLst>
-    <dgm:cxn modelId="{C296E40B-7214-40EF-94A4-990BACCAB1F4}" type="presOf" srcId="{B867EC28-A837-44EE-8907-652D3B67697C}" destId="{4D75E8DA-6AE7-4B5C-8783-E35C52C3C232}" srcOrd="0" destOrd="10" presId="urn:microsoft.com/office/officeart/2005/8/layout/chevron2"/>
-    <dgm:cxn modelId="{CCEEC96A-F7BF-4F7C-AA5E-F3E23F03F6A4}" type="presOf" srcId="{F8D6237B-BC8B-4E93-B549-FC119628E37B}" destId="{4D75E8DA-6AE7-4B5C-8783-E35C52C3C232}" srcOrd="0" destOrd="2" presId="urn:microsoft.com/office/officeart/2005/8/layout/chevron2"/>
+    <dgm:cxn modelId="{E4CCC996-D91C-4903-A965-C71ACE408D31}" type="presOf" srcId="{D046602D-2C06-4FC0-BE27-FB1A84D7FB55}" destId="{35BEFE4B-C446-47CB-A007-2E3D02F1006D}" srcOrd="0" destOrd="0" presId="urn:microsoft.com/office/officeart/2005/8/layout/chevron2"/>
+    <dgm:cxn modelId="{4E7DD83A-C9AB-4296-B5DA-6BC065514C95}" type="presOf" srcId="{E1176EC2-D3C6-47D8-8D7F-47E2EF5D3DEE}" destId="{4D75E8DA-6AE7-4B5C-8783-E35C52C3C232}" srcOrd="0" destOrd="8" presId="urn:microsoft.com/office/officeart/2005/8/layout/chevron2"/>
     <dgm:cxn modelId="{EEDD2FA6-36A5-45F3-AACD-566DE796430A}" srcId="{746A6AE7-82DB-44A0-B035-3C1731F05488}" destId="{C10A46D6-4982-436A-8FAA-A9295B553B75}" srcOrd="1" destOrd="0" parTransId="{B247F1E3-1917-4311-AB25-3F78F186E77F}" sibTransId="{CF104498-063A-47E7-9F44-7DA490683282}"/>
     <dgm:cxn modelId="{A92A7550-5CE5-46F4-8E96-980A7B3E9214}" srcId="{C10A46D6-4982-436A-8FAA-A9295B553B75}" destId="{68DC48F5-45BB-417C-A646-D591D024F025}" srcOrd="2" destOrd="0" parTransId="{41D92CF2-9154-4225-B116-41466C1AA2F3}" sibTransId="{54658F69-13D6-45BE-B1C7-2C5AA4F6850D}"/>
-    <dgm:cxn modelId="{903F7D8B-8F39-4C98-A033-8ED1F72C7075}" type="presOf" srcId="{238E8B43-3F3F-4722-8170-D9C0596496E3}" destId="{4D75E8DA-6AE7-4B5C-8783-E35C52C3C232}" srcOrd="0" destOrd="6" presId="urn:microsoft.com/office/officeart/2005/8/layout/chevron2"/>
     <dgm:cxn modelId="{21190BAA-C60A-4E5F-97A2-B4FB825B180E}" srcId="{6991B972-2EB9-483E-9B83-FDBD23F545D5}" destId="{081C129F-516F-45B6-B677-C16E6714FF67}" srcOrd="2" destOrd="0" parTransId="{7FDA1D26-4C27-4CCF-8751-5EC16E9618BC}" sibTransId="{093EC465-1964-408C-9B7C-02603462ADCB}"/>
     <dgm:cxn modelId="{D0035E3C-426F-4DC3-99AD-BC42DB928BC2}" srcId="{6991B972-2EB9-483E-9B83-FDBD23F545D5}" destId="{746A6AE7-82DB-44A0-B035-3C1731F05488}" srcOrd="0" destOrd="0" parTransId="{D0000886-72DC-41CD-A962-D8711459AFCB}" sibTransId="{0613E7F0-997A-4B21-9A10-EACE81282CB2}"/>
     <dgm:cxn modelId="{9ACA1482-07BC-4598-ADEF-EDE28103615A}" srcId="{C10A46D6-4982-436A-8FAA-A9295B553B75}" destId="{ACB2168A-A15B-41F0-8ED0-3F4161EB9BF6}" srcOrd="1" destOrd="0" parTransId="{9F4C134D-6970-40C6-A8B2-B6C3119F86E1}" sibTransId="{18E4F1CE-FA69-478B-9B4A-E4E65828AFC7}"/>
-    <dgm:cxn modelId="{000DFF27-6214-4F65-8A23-7B71376F91E8}" type="presOf" srcId="{474368DE-BF84-4BE7-A880-430AC5EC8A4B}" destId="{934E4A4F-7D74-4A5A-A34D-19858F6E31B6}" srcOrd="0" destOrd="0" presId="urn:microsoft.com/office/officeart/2005/8/layout/chevron2"/>
     <dgm:cxn modelId="{DB46A264-6638-40CA-B267-478184CF8DA8}" srcId="{081C129F-516F-45B6-B677-C16E6714FF67}" destId="{474368DE-BF84-4BE7-A880-430AC5EC8A4B}" srcOrd="0" destOrd="0" parTransId="{5B7B312D-373F-4A23-BAD7-93CA3C49D96A}" sibTransId="{85CFE65C-D845-49EC-96D6-E1F4C65B5A9B}"/>
-    <dgm:cxn modelId="{2DF2217A-E255-4C9A-91E9-679D696A3538}" type="presOf" srcId="{F46CC4D5-CF91-45A2-AF7A-B7B76F0E71E8}" destId="{4D75E8DA-6AE7-4B5C-8783-E35C52C3C232}" srcOrd="0" destOrd="7" presId="urn:microsoft.com/office/officeart/2005/8/layout/chevron2"/>
+    <dgm:cxn modelId="{05EC8CA6-D3C2-4620-87EE-B97F55FECD19}" type="presOf" srcId="{F46CC4D5-CF91-45A2-AF7A-B7B76F0E71E8}" destId="{4D75E8DA-6AE7-4B5C-8783-E35C52C3C232}" srcOrd="0" destOrd="7" presId="urn:microsoft.com/office/officeart/2005/8/layout/chevron2"/>
+    <dgm:cxn modelId="{6F3433A7-FA8B-4ED6-BCD3-3FB7D01D799D}" type="presOf" srcId="{746A6AE7-82DB-44A0-B035-3C1731F05488}" destId="{0A0F0684-8A35-45B6-BA33-67340E63B715}" srcOrd="0" destOrd="0" presId="urn:microsoft.com/office/officeart/2005/8/layout/chevron2"/>
+    <dgm:cxn modelId="{012A3E39-5021-493C-8932-28428102BC00}" type="presOf" srcId="{0F023B05-7888-49EE-B3BC-EF3138F8EC14}" destId="{43F82035-59B0-4BD6-8F84-1559ED907C5F}" srcOrd="0" destOrd="0" presId="urn:microsoft.com/office/officeart/2005/8/layout/chevron2"/>
     <dgm:cxn modelId="{B682FC9E-1464-46AD-BC81-5D94F637ABCE}" srcId="{C10A46D6-4982-436A-8FAA-A9295B553B75}" destId="{238E8B43-3F3F-4722-8170-D9C0596496E3}" srcOrd="4" destOrd="0" parTransId="{B36E65AD-0FA2-4880-8F78-A28A3620CF02}" sibTransId="{3989B107-02E0-4899-AE15-81066AEA1763}"/>
-    <dgm:cxn modelId="{474DFAED-F527-44E5-9873-28A9BC8F1792}" type="presOf" srcId="{6991B972-2EB9-483E-9B83-FDBD23F545D5}" destId="{5FB07339-EEF5-421C-A66E-D302EFFA5DAE}" srcOrd="0" destOrd="0" presId="urn:microsoft.com/office/officeart/2005/8/layout/chevron2"/>
     <dgm:cxn modelId="{974B330F-231E-4328-8B88-FEFC53828DF5}" srcId="{746A6AE7-82DB-44A0-B035-3C1731F05488}" destId="{D143FAB4-9EC4-4867-AA21-91C64CED6C53}" srcOrd="0" destOrd="0" parTransId="{0494A398-F766-401F-A1A1-E40496D59AD8}" sibTransId="{113E1447-58F2-4432-85F7-D86955670E7B}"/>
-    <dgm:cxn modelId="{9EC628F1-8BDE-4239-9B78-A0E54CF6C7D2}" type="presOf" srcId="{E1176EC2-D3C6-47D8-8D7F-47E2EF5D3DEE}" destId="{4D75E8DA-6AE7-4B5C-8783-E35C52C3C232}" srcOrd="0" destOrd="8" presId="urn:microsoft.com/office/officeart/2005/8/layout/chevron2"/>
     <dgm:cxn modelId="{062FD303-D1E8-448E-8D89-7326B27E08E4}" srcId="{6991B972-2EB9-483E-9B83-FDBD23F545D5}" destId="{D046602D-2C06-4FC0-BE27-FB1A84D7FB55}" srcOrd="1" destOrd="0" parTransId="{5123CECA-AA72-4700-8A55-9BF890FC38F6}" sibTransId="{AFF0EDC9-C1A9-4EED-A312-D3452C2BFF8A}"/>
+    <dgm:cxn modelId="{FB6E1115-AA00-4069-9619-CDFC73DD14BD}" type="presOf" srcId="{F8D6237B-BC8B-4E93-B549-FC119628E37B}" destId="{4D75E8DA-6AE7-4B5C-8783-E35C52C3C232}" srcOrd="0" destOrd="2" presId="urn:microsoft.com/office/officeart/2005/8/layout/chevron2"/>
     <dgm:cxn modelId="{FAF9910B-01E3-42FC-A4AF-BE0E5F23FDC2}" srcId="{C10A46D6-4982-436A-8FAA-A9295B553B75}" destId="{E1176EC2-D3C6-47D8-8D7F-47E2EF5D3DEE}" srcOrd="6" destOrd="0" parTransId="{2C32448B-B6A0-4DC2-827B-B925F7598020}" sibTransId="{B3B3A0E4-9F4A-4035-A67B-BBC3755F608C}"/>
-    <dgm:cxn modelId="{353A28B9-189E-4216-A349-ABA97F0BD0B8}" type="presOf" srcId="{0F023B05-7888-49EE-B3BC-EF3138F8EC14}" destId="{43F82035-59B0-4BD6-8F84-1559ED907C5F}" srcOrd="0" destOrd="0" presId="urn:microsoft.com/office/officeart/2005/8/layout/chevron2"/>
-    <dgm:cxn modelId="{A07B66BC-02FC-4920-A6D2-260CF2EA287F}" type="presOf" srcId="{746A6AE7-82DB-44A0-B035-3C1731F05488}" destId="{0A0F0684-8A35-45B6-BA33-67340E63B715}" srcOrd="0" destOrd="0" presId="urn:microsoft.com/office/officeart/2005/8/layout/chevron2"/>
-    <dgm:cxn modelId="{BCA5955B-E89D-43E2-8EE3-A6C6E33BA9CE}" type="presOf" srcId="{D143FAB4-9EC4-4867-AA21-91C64CED6C53}" destId="{4D75E8DA-6AE7-4B5C-8783-E35C52C3C232}" srcOrd="0" destOrd="0" presId="urn:microsoft.com/office/officeart/2005/8/layout/chevron2"/>
+    <dgm:cxn modelId="{79E2842C-992C-45FA-B516-B7875BA486EA}" type="presOf" srcId="{D143FAB4-9EC4-4867-AA21-91C64CED6C53}" destId="{4D75E8DA-6AE7-4B5C-8783-E35C52C3C232}" srcOrd="0" destOrd="0" presId="urn:microsoft.com/office/officeart/2005/8/layout/chevron2"/>
+    <dgm:cxn modelId="{1E64FDF7-689E-4253-9845-F61461D9EA14}" type="presOf" srcId="{B867EC28-A837-44EE-8907-652D3B67697C}" destId="{4D75E8DA-6AE7-4B5C-8783-E35C52C3C232}" srcOrd="0" destOrd="10" presId="urn:microsoft.com/office/officeart/2005/8/layout/chevron2"/>
+    <dgm:cxn modelId="{9149D529-18B1-45D4-89CE-EF351934B9E8}" type="presOf" srcId="{ACB2168A-A15B-41F0-8ED0-3F4161EB9BF6}" destId="{4D75E8DA-6AE7-4B5C-8783-E35C52C3C232}" srcOrd="0" destOrd="3" presId="urn:microsoft.com/office/officeart/2005/8/layout/chevron2"/>
     <dgm:cxn modelId="{F757219A-6E6D-4481-BE25-A8759412DB76}" srcId="{C10A46D6-4982-436A-8FAA-A9295B553B75}" destId="{B867EC28-A837-44EE-8907-652D3B67697C}" srcOrd="8" destOrd="0" parTransId="{74A39B36-561A-4731-8E43-68D7408D4F86}" sibTransId="{19D4BE75-FB25-4E5E-8B4C-C316AE50BF50}"/>
-    <dgm:cxn modelId="{05C705F0-6544-4F4D-9E4A-A1045BE64D72}" type="presOf" srcId="{28881CDB-5D34-4B01-AA34-073A37E5B207}" destId="{4D75E8DA-6AE7-4B5C-8783-E35C52C3C232}" srcOrd="0" destOrd="9" presId="urn:microsoft.com/office/officeart/2005/8/layout/chevron2"/>
     <dgm:cxn modelId="{EE0C81EF-5E5C-46F3-93D9-51113F68943D}" srcId="{D046602D-2C06-4FC0-BE27-FB1A84D7FB55}" destId="{0F023B05-7888-49EE-B3BC-EF3138F8EC14}" srcOrd="0" destOrd="0" parTransId="{0D86775C-2105-4FBD-A4E2-9F16F6229163}" sibTransId="{DE6BDC20-E54C-449B-BF69-481A7AE3A9EC}"/>
-    <dgm:cxn modelId="{5DCD7EF8-BA39-463F-B804-5EBA4C08C2C5}" type="presOf" srcId="{C10A46D6-4982-436A-8FAA-A9295B553B75}" destId="{4D75E8DA-6AE7-4B5C-8783-E35C52C3C232}" srcOrd="0" destOrd="1" presId="urn:microsoft.com/office/officeart/2005/8/layout/chevron2"/>
+    <dgm:cxn modelId="{426CB836-88B2-4A1E-887A-27BD3BE59D9A}" type="presOf" srcId="{081C129F-516F-45B6-B677-C16E6714FF67}" destId="{6DE8AB81-B2B8-4245-82DB-9399A4F5B8FF}" srcOrd="0" destOrd="0" presId="urn:microsoft.com/office/officeart/2005/8/layout/chevron2"/>
     <dgm:cxn modelId="{8762704A-05F8-42FE-9689-AD1E77A51A76}" srcId="{C10A46D6-4982-436A-8FAA-A9295B553B75}" destId="{4A9E9586-67AD-4F32-88E9-6DB32F0E835B}" srcOrd="3" destOrd="0" parTransId="{298809DE-8ED8-4710-9960-1AA40CB8FA32}" sibTransId="{6BFCB2A3-3F71-4BE9-A26F-3A2AE9480877}"/>
-    <dgm:cxn modelId="{56D810F8-BEFE-46BE-9405-D4E5E9D00016}" type="presOf" srcId="{ACB2168A-A15B-41F0-8ED0-3F4161EB9BF6}" destId="{4D75E8DA-6AE7-4B5C-8783-E35C52C3C232}" srcOrd="0" destOrd="3" presId="urn:microsoft.com/office/officeart/2005/8/layout/chevron2"/>
-    <dgm:cxn modelId="{14896C1B-3E12-433A-8F4D-12775D09C88C}" type="presOf" srcId="{4A9E9586-67AD-4F32-88E9-6DB32F0E835B}" destId="{4D75E8DA-6AE7-4B5C-8783-E35C52C3C232}" srcOrd="0" destOrd="5" presId="urn:microsoft.com/office/officeart/2005/8/layout/chevron2"/>
+    <dgm:cxn modelId="{E254333A-F953-4AF8-9EA4-ECC765DCD5F0}" type="presOf" srcId="{68DC48F5-45BB-417C-A646-D591D024F025}" destId="{4D75E8DA-6AE7-4B5C-8783-E35C52C3C232}" srcOrd="0" destOrd="4" presId="urn:microsoft.com/office/officeart/2005/8/layout/chevron2"/>
+    <dgm:cxn modelId="{6A366A6A-468C-4DFD-9EF7-152CA21537B3}" type="presOf" srcId="{28881CDB-5D34-4B01-AA34-073A37E5B207}" destId="{4D75E8DA-6AE7-4B5C-8783-E35C52C3C232}" srcOrd="0" destOrd="9" presId="urn:microsoft.com/office/officeart/2005/8/layout/chevron2"/>
+    <dgm:cxn modelId="{0D5AEB69-C4F5-4F1D-8D02-B0EDEDDACC67}" type="presOf" srcId="{C10A46D6-4982-436A-8FAA-A9295B553B75}" destId="{4D75E8DA-6AE7-4B5C-8783-E35C52C3C232}" srcOrd="0" destOrd="1" presId="urn:microsoft.com/office/officeart/2005/8/layout/chevron2"/>
+    <dgm:cxn modelId="{A0B44DF8-33E2-4287-8DDB-6CFB4875EBD1}" type="presOf" srcId="{4A9E9586-67AD-4F32-88E9-6DB32F0E835B}" destId="{4D75E8DA-6AE7-4B5C-8783-E35C52C3C232}" srcOrd="0" destOrd="5" presId="urn:microsoft.com/office/officeart/2005/8/layout/chevron2"/>
     <dgm:cxn modelId="{A0C84623-F2C6-4C68-B240-4028764FABFC}" srcId="{C10A46D6-4982-436A-8FAA-A9295B553B75}" destId="{F46CC4D5-CF91-45A2-AF7A-B7B76F0E71E8}" srcOrd="5" destOrd="0" parTransId="{8EC2B3E1-D911-40C3-99E3-10A216897058}" sibTransId="{00C5BA4D-D32F-4569-9676-32FFBE50D278}"/>
-    <dgm:cxn modelId="{2A1D5B47-A6E6-49D8-A87A-6ECFD4A306F3}" type="presOf" srcId="{68DC48F5-45BB-417C-A646-D591D024F025}" destId="{4D75E8DA-6AE7-4B5C-8783-E35C52C3C232}" srcOrd="0" destOrd="4" presId="urn:microsoft.com/office/officeart/2005/8/layout/chevron2"/>
-    <dgm:cxn modelId="{F27CF0BE-B07A-4166-933C-2FD74225E6FB}" type="presOf" srcId="{D046602D-2C06-4FC0-BE27-FB1A84D7FB55}" destId="{35BEFE4B-C446-47CB-A007-2E3D02F1006D}" srcOrd="0" destOrd="0" presId="urn:microsoft.com/office/officeart/2005/8/layout/chevron2"/>
-    <dgm:cxn modelId="{399F9C4C-E773-48A9-95F3-0C30EE09CB02}" type="presOf" srcId="{081C129F-516F-45B6-B677-C16E6714FF67}" destId="{6DE8AB81-B2B8-4245-82DB-9399A4F5B8FF}" srcOrd="0" destOrd="0" presId="urn:microsoft.com/office/officeart/2005/8/layout/chevron2"/>
+    <dgm:cxn modelId="{0CB3B703-3910-4D2E-A90F-FE18EE2792F3}" type="presOf" srcId="{6991B972-2EB9-483E-9B83-FDBD23F545D5}" destId="{5FB07339-EEF5-421C-A66E-D302EFFA5DAE}" srcOrd="0" destOrd="0" presId="urn:microsoft.com/office/officeart/2005/8/layout/chevron2"/>
+    <dgm:cxn modelId="{0C797ADB-BD6B-46B0-9E6A-8F4229582A70}" type="presOf" srcId="{238E8B43-3F3F-4722-8170-D9C0596496E3}" destId="{4D75E8DA-6AE7-4B5C-8783-E35C52C3C232}" srcOrd="0" destOrd="6" presId="urn:microsoft.com/office/officeart/2005/8/layout/chevron2"/>
+    <dgm:cxn modelId="{8350D3E1-1CF8-413E-8210-0763BAB11B5F}" type="presOf" srcId="{474368DE-BF84-4BE7-A880-430AC5EC8A4B}" destId="{934E4A4F-7D74-4A5A-A34D-19858F6E31B6}" srcOrd="0" destOrd="0" presId="urn:microsoft.com/office/officeart/2005/8/layout/chevron2"/>
     <dgm:cxn modelId="{D5E7360B-F250-4A71-A84B-9DF3C8D5C043}" srcId="{C10A46D6-4982-436A-8FAA-A9295B553B75}" destId="{F8D6237B-BC8B-4E93-B549-FC119628E37B}" srcOrd="0" destOrd="0" parTransId="{0ADD2FEE-09C1-4BD9-A507-74C0C2B9A3A5}" sibTransId="{DC0E81B8-E7FB-47C5-9D83-62BD47DDD6BE}"/>
     <dgm:cxn modelId="{A7C6B564-1814-4179-994C-592BFEE52FC8}" srcId="{C10A46D6-4982-436A-8FAA-A9295B553B75}" destId="{28881CDB-5D34-4B01-AA34-073A37E5B207}" srcOrd="7" destOrd="0" parTransId="{6E9791BA-22CC-475C-9D24-56C5FDB9D8E0}" sibTransId="{F6846012-695E-4726-87DF-50DA78B885B1}"/>
-    <dgm:cxn modelId="{24A72544-9D4E-44AB-91F1-C78FA1714E03}" type="presParOf" srcId="{5FB07339-EEF5-421C-A66E-D302EFFA5DAE}" destId="{BC1B8A72-97F1-4CB6-AB21-AB5618960AF2}" srcOrd="0" destOrd="0" presId="urn:microsoft.com/office/officeart/2005/8/layout/chevron2"/>
-    <dgm:cxn modelId="{1BD6228C-A2B0-4D80-8797-CBC376A2209D}" type="presParOf" srcId="{BC1B8A72-97F1-4CB6-AB21-AB5618960AF2}" destId="{0A0F0684-8A35-45B6-BA33-67340E63B715}" srcOrd="0" destOrd="0" presId="urn:microsoft.com/office/officeart/2005/8/layout/chevron2"/>
-    <dgm:cxn modelId="{CA7A40AF-32AA-4E41-9D4A-BF63CC9DB4BF}" type="presParOf" srcId="{BC1B8A72-97F1-4CB6-AB21-AB5618960AF2}" destId="{4D75E8DA-6AE7-4B5C-8783-E35C52C3C232}" srcOrd="1" destOrd="0" presId="urn:microsoft.com/office/officeart/2005/8/layout/chevron2"/>
-    <dgm:cxn modelId="{5DAF76E1-FDB4-4979-B110-9E6895F95428}" type="presParOf" srcId="{5FB07339-EEF5-421C-A66E-D302EFFA5DAE}" destId="{F47DFD8F-D2F7-4814-9D38-1F9A919D7B9D}" srcOrd="1" destOrd="0" presId="urn:microsoft.com/office/officeart/2005/8/layout/chevron2"/>
-    <dgm:cxn modelId="{4D637CF3-98DD-40DC-9FC0-08D9553D81DC}" type="presParOf" srcId="{5FB07339-EEF5-421C-A66E-D302EFFA5DAE}" destId="{BA376AB9-826E-4457-A619-7E7285E11582}" srcOrd="2" destOrd="0" presId="urn:microsoft.com/office/officeart/2005/8/layout/chevron2"/>
-    <dgm:cxn modelId="{138CA6D1-78A9-4CD5-A05D-0BF29B4BB098}" type="presParOf" srcId="{BA376AB9-826E-4457-A619-7E7285E11582}" destId="{35BEFE4B-C446-47CB-A007-2E3D02F1006D}" srcOrd="0" destOrd="0" presId="urn:microsoft.com/office/officeart/2005/8/layout/chevron2"/>
-    <dgm:cxn modelId="{E409A59D-1189-4899-AF14-81A4BD977F9E}" type="presParOf" srcId="{BA376AB9-826E-4457-A619-7E7285E11582}" destId="{43F82035-59B0-4BD6-8F84-1559ED907C5F}" srcOrd="1" destOrd="0" presId="urn:microsoft.com/office/officeart/2005/8/layout/chevron2"/>
-    <dgm:cxn modelId="{7165156F-80D0-4344-A204-B0738006CB81}" type="presParOf" srcId="{5FB07339-EEF5-421C-A66E-D302EFFA5DAE}" destId="{F2DD923D-7260-47EB-89B6-F5F7A1768DF9}" srcOrd="3" destOrd="0" presId="urn:microsoft.com/office/officeart/2005/8/layout/chevron2"/>
-    <dgm:cxn modelId="{14CC520E-AA53-47B8-A85C-766F567BFFF0}" type="presParOf" srcId="{5FB07339-EEF5-421C-A66E-D302EFFA5DAE}" destId="{B57220C2-126D-436F-BCF0-181DD36BE63E}" srcOrd="4" destOrd="0" presId="urn:microsoft.com/office/officeart/2005/8/layout/chevron2"/>
-    <dgm:cxn modelId="{A332D49B-9C55-4A3B-A9A4-02888AAD11DD}" type="presParOf" srcId="{B57220C2-126D-436F-BCF0-181DD36BE63E}" destId="{6DE8AB81-B2B8-4245-82DB-9399A4F5B8FF}" srcOrd="0" destOrd="0" presId="urn:microsoft.com/office/officeart/2005/8/layout/chevron2"/>
-    <dgm:cxn modelId="{A71966FE-5363-40E3-B872-82317EFB00ED}" type="presParOf" srcId="{B57220C2-126D-436F-BCF0-181DD36BE63E}" destId="{934E4A4F-7D74-4A5A-A34D-19858F6E31B6}" srcOrd="1" destOrd="0" presId="urn:microsoft.com/office/officeart/2005/8/layout/chevron2"/>
+    <dgm:cxn modelId="{A0705C8F-1150-4254-902A-5B8875BD3E8C}" type="presParOf" srcId="{5FB07339-EEF5-421C-A66E-D302EFFA5DAE}" destId="{BC1B8A72-97F1-4CB6-AB21-AB5618960AF2}" srcOrd="0" destOrd="0" presId="urn:microsoft.com/office/officeart/2005/8/layout/chevron2"/>
+    <dgm:cxn modelId="{D71BCDE2-8E68-4EE2-832C-00613ABD85EE}" type="presParOf" srcId="{BC1B8A72-97F1-4CB6-AB21-AB5618960AF2}" destId="{0A0F0684-8A35-45B6-BA33-67340E63B715}" srcOrd="0" destOrd="0" presId="urn:microsoft.com/office/officeart/2005/8/layout/chevron2"/>
+    <dgm:cxn modelId="{5C11913C-5249-4A16-8BEF-EAF98D01CB91}" type="presParOf" srcId="{BC1B8A72-97F1-4CB6-AB21-AB5618960AF2}" destId="{4D75E8DA-6AE7-4B5C-8783-E35C52C3C232}" srcOrd="1" destOrd="0" presId="urn:microsoft.com/office/officeart/2005/8/layout/chevron2"/>
+    <dgm:cxn modelId="{BAD17EEB-EBE6-4B36-A50F-78B5B3DDD3D9}" type="presParOf" srcId="{5FB07339-EEF5-421C-A66E-D302EFFA5DAE}" destId="{F47DFD8F-D2F7-4814-9D38-1F9A919D7B9D}" srcOrd="1" destOrd="0" presId="urn:microsoft.com/office/officeart/2005/8/layout/chevron2"/>
+    <dgm:cxn modelId="{321E55D3-5BCB-47C6-AA4E-C9EB6F0EE460}" type="presParOf" srcId="{5FB07339-EEF5-421C-A66E-D302EFFA5DAE}" destId="{BA376AB9-826E-4457-A619-7E7285E11582}" srcOrd="2" destOrd="0" presId="urn:microsoft.com/office/officeart/2005/8/layout/chevron2"/>
+    <dgm:cxn modelId="{1F44E7F4-A6C3-4E57-9E16-BB600E3EFD55}" type="presParOf" srcId="{BA376AB9-826E-4457-A619-7E7285E11582}" destId="{35BEFE4B-C446-47CB-A007-2E3D02F1006D}" srcOrd="0" destOrd="0" presId="urn:microsoft.com/office/officeart/2005/8/layout/chevron2"/>
+    <dgm:cxn modelId="{6DCEEE7F-05ED-4539-A32C-E89635FAC3E0}" type="presParOf" srcId="{BA376AB9-826E-4457-A619-7E7285E11582}" destId="{43F82035-59B0-4BD6-8F84-1559ED907C5F}" srcOrd="1" destOrd="0" presId="urn:microsoft.com/office/officeart/2005/8/layout/chevron2"/>
+    <dgm:cxn modelId="{3925A93A-B076-449D-96A5-9CEDAAA70FF5}" type="presParOf" srcId="{5FB07339-EEF5-421C-A66E-D302EFFA5DAE}" destId="{F2DD923D-7260-47EB-89B6-F5F7A1768DF9}" srcOrd="3" destOrd="0" presId="urn:microsoft.com/office/officeart/2005/8/layout/chevron2"/>
+    <dgm:cxn modelId="{0B3FAC20-2808-489E-9054-FE907DF1BF5E}" type="presParOf" srcId="{5FB07339-EEF5-421C-A66E-D302EFFA5DAE}" destId="{B57220C2-126D-436F-BCF0-181DD36BE63E}" srcOrd="4" destOrd="0" presId="urn:microsoft.com/office/officeart/2005/8/layout/chevron2"/>
+    <dgm:cxn modelId="{A440A81C-D0E0-486A-88DE-F9E7249D6DA0}" type="presParOf" srcId="{B57220C2-126D-436F-BCF0-181DD36BE63E}" destId="{6DE8AB81-B2B8-4245-82DB-9399A4F5B8FF}" srcOrd="0" destOrd="0" presId="urn:microsoft.com/office/officeart/2005/8/layout/chevron2"/>
+    <dgm:cxn modelId="{2109C420-3665-4446-80FC-04A218130E05}" type="presParOf" srcId="{B57220C2-126D-436F-BCF0-181DD36BE63E}" destId="{934E4A4F-7D74-4A5A-A34D-19858F6E31B6}" srcOrd="1" destOrd="0" presId="urn:microsoft.com/office/officeart/2005/8/layout/chevron2"/>
   </dgm:cxnLst>
   <dgm:bg/>
   <dgm:whole/>
@@ -8799,7 +11708,7 @@
           </a:pPr>
           <a:r>
             <a:rPr lang="fr-FR" sz="1200" kern="1200"/>
-            <a:t>Syntatical Analysis</a:t>
+            <a:t>Syntactical Analysis</a:t>
           </a:r>
         </a:p>
       </dsp:txBody>
@@ -9105,7 +12014,7 @@
           </a:pPr>
           <a:r>
             <a:rPr lang="fr-FR" sz="1200" kern="1200"/>
-            <a:t>Output is a a Cobol85 source file</a:t>
+            <a:t>Output is a Cobol85 source file</a:t>
           </a:r>
         </a:p>
       </dsp:txBody>
@@ -9620,7 +12529,7 @@
           </a:pPr>
           <a:r>
             <a:rPr lang="fr-FR" sz="1100" kern="1200"/>
-            <a:t>This phase construct a Structure which consist on a linear representation of Nodes associated to source line. Each line is associated to its corresponding list of Nodes. Each Node is associated to its corresponding Source Code generation buffer.</a:t>
+            <a:t>This phase constructs a Structure which consist on a linear representation of Nodes associated to source line. Each line is associated to its corresponding list of Nodes. Each Node is associated to its corresponding Source Code generation buffer.</a:t>
           </a:r>
         </a:p>
       </dsp:txBody>
@@ -9774,7 +12683,7 @@
           </a:pPr>
           <a:r>
             <a:rPr lang="fr-FR" sz="1100" kern="1200"/>
-            <a:t>This phase run in linear time over the linear representation of nodes and perform COBOL85 code generation for each node.</a:t>
+            <a:t>This phase run in linearly over the linear representation of nodes and perform COBOL85 code generation for each node.</a:t>
           </a:r>
         </a:p>
       </dsp:txBody>
@@ -12678,7 +15587,7 @@
 </file>
 
 <file path=customXml/itemProps1.xml><?xml version="1.0" encoding="utf-8"?>
-<ds:datastoreItem xmlns:ds="http://schemas.openxmlformats.org/officeDocument/2006/customXml" ds:itemID="{55B46EDE-CE4C-44A7-AB47-943D22BDBE14}">
+<ds:datastoreItem xmlns:ds="http://schemas.openxmlformats.org/officeDocument/2006/customXml" ds:itemID="{ECC38923-1FE5-4C93-89B5-5EAEA417788F}">
   <ds:schemaRefs>
     <ds:schemaRef ds:uri="http://schemas.openxmlformats.org/officeDocument/2006/bibliography"/>
   </ds:schemaRefs>

</xml_diff>